<commit_message>
update with query and screenshot
</commit_message>
<xml_diff>
--- a/MODULO 4/modulo 4.docx
+++ b/MODULO 4/modulo 4.docx
@@ -558,7 +558,7 @@
         </w:numPr>
       </w:pPr>
       <w:r>
-        <w:t>CREATE TABLE Employees (</w:t>
+        <w:t>Create Table sellers</w:t>
       </w:r>
     </w:p>
     <w:p>
@@ -567,13 +567,236 @@
         <w:ind w:left="1211"/>
       </w:pPr>
       <w:r>
-        <w:t>Employee</w:t>
-      </w:r>
+        <w:t xml:space="preserve">(id int (11) primary key </w:t>
+      </w:r>
+      <w:proofErr w:type="spellStart"/>
+      <w:r>
+        <w:t>Auto_</w:t>
+      </w:r>
+      <w:proofErr w:type="gramStart"/>
+      <w:r>
+        <w:t>increment</w:t>
+      </w:r>
+      <w:proofErr w:type="spellEnd"/>
+      <w:r>
+        <w:t xml:space="preserve"> ,</w:t>
+      </w:r>
+      <w:proofErr w:type="gramEnd"/>
+    </w:p>
+    <w:p>
+      <w:pPr>
+        <w:pStyle w:val="ListParagraph"/>
+        <w:ind w:left="1211"/>
+      </w:pPr>
+      <w:r>
+        <w:t xml:space="preserve"> Name varchar (255),</w:t>
+      </w:r>
+    </w:p>
+    <w:p>
+      <w:pPr>
+        <w:pStyle w:val="ListParagraph"/>
+        <w:ind w:left="1211"/>
+      </w:pPr>
+      <w:r>
+        <w:t xml:space="preserve">Contact </w:t>
+      </w:r>
+      <w:proofErr w:type="spellStart"/>
+      <w:r>
+        <w:t>bigint</w:t>
+      </w:r>
+      <w:proofErr w:type="spellEnd"/>
+      <w:r>
+        <w:t xml:space="preserve"> (11),</w:t>
+      </w:r>
+    </w:p>
+    <w:p>
+      <w:pPr>
+        <w:pStyle w:val="ListParagraph"/>
+        <w:ind w:left="1211"/>
+      </w:pPr>
+      <w:r>
+        <w:t>Address varchar (255),</w:t>
+      </w:r>
+    </w:p>
+    <w:p>
+      <w:pPr>
+        <w:pStyle w:val="ListParagraph"/>
+        <w:ind w:left="1211"/>
+      </w:pPr>
+      <w:r>
+        <w:t xml:space="preserve">Email </w:t>
+      </w:r>
+      <w:proofErr w:type="gramStart"/>
+      <w:r>
+        <w:t>varchar(</w:t>
+      </w:r>
+      <w:proofErr w:type="gramEnd"/>
+      <w:r>
+        <w:t>255),</w:t>
+      </w:r>
+    </w:p>
+    <w:p>
+      <w:pPr>
+        <w:pStyle w:val="ListParagraph"/>
+        <w:ind w:left="1211"/>
+      </w:pPr>
+      <w:r>
+        <w:t>Password varchar (255</w:t>
+      </w:r>
+      <w:proofErr w:type="gramStart"/>
+      <w:r>
+        <w:t>),\</w:t>
+      </w:r>
+      <w:proofErr w:type="gramEnd"/>
+    </w:p>
+    <w:p>
+      <w:pPr>
+        <w:pStyle w:val="ListParagraph"/>
+        <w:ind w:left="1211"/>
+      </w:pPr>
+      <w:r>
+        <w:t>);</w:t>
+      </w:r>
+    </w:p>
+    <w:p>
+      <w:pPr>
+        <w:pStyle w:val="ListParagraph"/>
+        <w:ind w:left="1211"/>
+      </w:pPr>
+    </w:p>
+    <w:p>
+      <w:pPr>
+        <w:pStyle w:val="ListParagraph"/>
+        <w:ind w:left="1211"/>
+      </w:pPr>
+    </w:p>
+    <w:p>
+      <w:pPr>
+        <w:pStyle w:val="ListParagraph"/>
+        <w:ind w:left="1211"/>
+      </w:pPr>
+    </w:p>
+    <w:p/>
+    <w:p>
+      <w:pPr>
+        <w:pStyle w:val="ListParagraph"/>
+      </w:pPr>
+      <w:r>
+        <w:rPr>
+          <w:noProof/>
+        </w:rPr>
+        <w:lastRenderedPageBreak/>
+        <w:drawing>
+          <wp:inline distT="0" distB="0" distL="0" distR="0" wp14:anchorId="65503C87" wp14:editId="72E4999F">
+            <wp:extent cx="5722620" cy="3215640"/>
+            <wp:effectExtent l="0" t="0" r="0" b="3810"/>
+            <wp:docPr id="1430466976" name="Picture 1"/>
+            <wp:cNvGraphicFramePr>
+              <a:graphicFrameLocks xmlns:a="http://schemas.openxmlformats.org/drawingml/2006/main" noChangeAspect="1"/>
+            </wp:cNvGraphicFramePr>
+            <a:graphic xmlns:a="http://schemas.openxmlformats.org/drawingml/2006/main">
+              <a:graphicData uri="http://schemas.openxmlformats.org/drawingml/2006/picture">
+                <pic:pic xmlns:pic="http://schemas.openxmlformats.org/drawingml/2006/picture">
+                  <pic:nvPicPr>
+                    <pic:cNvPr id="0" name="Picture 1"/>
+                    <pic:cNvPicPr>
+                      <a:picLocks noChangeAspect="1" noChangeArrowheads="1"/>
+                    </pic:cNvPicPr>
+                  </pic:nvPicPr>
+                  <pic:blipFill>
+                    <a:blip r:embed="rId5" cstate="print">
+                      <a:extLst>
+                        <a:ext uri="{28A0092B-C50C-407E-A947-70E740481C1C}">
+                          <a14:useLocalDpi xmlns:a14="http://schemas.microsoft.com/office/drawing/2010/main" val="0"/>
+                        </a:ext>
+                      </a:extLst>
+                    </a:blip>
+                    <a:srcRect/>
+                    <a:stretch>
+                      <a:fillRect/>
+                    </a:stretch>
+                  </pic:blipFill>
+                  <pic:spPr bwMode="auto">
+                    <a:xfrm>
+                      <a:off x="0" y="0"/>
+                      <a:ext cx="5722620" cy="3215640"/>
+                    </a:xfrm>
+                    <a:prstGeom prst="rect">
+                      <a:avLst/>
+                    </a:prstGeom>
+                    <a:noFill/>
+                    <a:ln>
+                      <a:noFill/>
+                    </a:ln>
+                  </pic:spPr>
+                </pic:pic>
+              </a:graphicData>
+            </a:graphic>
+          </wp:inline>
+        </w:drawing>
+      </w:r>
+    </w:p>
+    <w:p>
+      <w:pPr>
+        <w:pStyle w:val="ListParagraph"/>
+        <w:numPr>
+          <w:ilvl w:val="0"/>
+          <w:numId w:val="1"/>
+        </w:numPr>
+      </w:pPr>
       <w:r>
         <w:t xml:space="preserve"> </w:t>
       </w:r>
       <w:r>
-        <w:t>ID INT PRIMARY KEY,</w:t>
+        <w:t xml:space="preserve"> </w:t>
+      </w:r>
+      <w:r>
+        <w:t>Write a query to insert data into</w:t>
+      </w:r>
+      <w:r>
+        <w:t xml:space="preserve"> table</w:t>
+      </w:r>
+    </w:p>
+    <w:p>
+      <w:pPr>
+        <w:pStyle w:val="ListParagraph"/>
+      </w:pPr>
+      <w:r>
+        <w:t xml:space="preserve"> </w:t>
+      </w:r>
+    </w:p>
+    <w:p>
+      <w:pPr>
+        <w:pStyle w:val="ListParagraph"/>
+        <w:numPr>
+          <w:ilvl w:val="0"/>
+          <w:numId w:val="3"/>
+        </w:numPr>
+      </w:pPr>
+      <w:r>
+        <w:t xml:space="preserve">Insert </w:t>
+      </w:r>
+      <w:r>
+        <w:t>INTO Seller</w:t>
+      </w:r>
+      <w:r>
+        <w:t xml:space="preserve"> (</w:t>
+      </w:r>
+      <w:proofErr w:type="spellStart"/>
+      <w:r>
+        <w:t>SellerID</w:t>
+      </w:r>
+      <w:proofErr w:type="spellEnd"/>
+      <w:r>
+        <w:t xml:space="preserve">, Name, Email, </w:t>
+      </w:r>
+      <w:proofErr w:type="spellStart"/>
+      <w:r>
+        <w:t>PhoneNumber</w:t>
+      </w:r>
+      <w:proofErr w:type="spellEnd"/>
+      <w:r>
+        <w:t>, Address, Password)</w:t>
       </w:r>
     </w:p>
     <w:p>
@@ -582,1036 +805,1674 @@
         <w:ind w:left="1211"/>
       </w:pPr>
       <w:r>
-        <w:t xml:space="preserve">FirstName </w:t>
+        <w:t>VALUES</w:t>
+      </w:r>
+      <w:r>
+        <w:t xml:space="preserve"> </w:t>
+      </w:r>
+      <w:r>
+        <w:t>(’sakshi’,’ssask</w:t>
+      </w:r>
+      <w:r>
+        <w:t>shipatel580@gmial.com’,9265239078,’Ahmedabad’,23022242’),</w:t>
+      </w:r>
+    </w:p>
+    <w:p>
+      <w:pPr>
+        <w:pStyle w:val="ListParagraph"/>
+      </w:pPr>
+      <w:r>
+        <w:t xml:space="preserve">          (’Sanvi’,’sanvipatel21@gmail.com’,96240663443,’Ahmedabad’,’Sanvi@wen’),</w:t>
+      </w:r>
+    </w:p>
+    <w:p>
+      <w:pPr>
+        <w:pStyle w:val="ListParagraph"/>
+      </w:pPr>
+      <w:r>
+        <w:t xml:space="preserve">        </w:t>
+      </w:r>
+      <w:r>
+        <w:t xml:space="preserve"> </w:t>
+      </w:r>
+      <w:r>
+        <w:t xml:space="preserve"> (</w:t>
+      </w:r>
+      <w:r>
+        <w:t>‘</w:t>
+      </w:r>
+      <w:r>
+        <w:t>Hetal’,’Hetaljadav45@gmail.com’,9033178002,’Nadiad’,’Heta567’);</w:t>
+      </w:r>
+    </w:p>
+    <w:p>
+      <w:pPr>
+        <w:pStyle w:val="ListParagraph"/>
+        <w:ind w:left="1211"/>
+      </w:pPr>
+    </w:p>
+    <w:p>
+      <w:pPr>
+        <w:pStyle w:val="ListParagraph"/>
+        <w:ind w:left="1211"/>
+      </w:pPr>
+      <w:r>
+        <w:rPr>
+          <w:noProof/>
+        </w:rPr>
+        <w:drawing>
+          <wp:inline distT="0" distB="0" distL="0" distR="0" wp14:anchorId="18D756F1" wp14:editId="3C9F7357">
+            <wp:extent cx="5722620" cy="3215640"/>
+            <wp:effectExtent l="0" t="0" r="0" b="3810"/>
+            <wp:docPr id="901603093" name="Picture 1"/>
+            <wp:cNvGraphicFramePr>
+              <a:graphicFrameLocks xmlns:a="http://schemas.openxmlformats.org/drawingml/2006/main" noChangeAspect="1"/>
+            </wp:cNvGraphicFramePr>
+            <a:graphic xmlns:a="http://schemas.openxmlformats.org/drawingml/2006/main">
+              <a:graphicData uri="http://schemas.openxmlformats.org/drawingml/2006/picture">
+                <pic:pic xmlns:pic="http://schemas.openxmlformats.org/drawingml/2006/picture">
+                  <pic:nvPicPr>
+                    <pic:cNvPr id="0" name="Picture 1"/>
+                    <pic:cNvPicPr>
+                      <a:picLocks noChangeAspect="1" noChangeArrowheads="1"/>
+                    </pic:cNvPicPr>
+                  </pic:nvPicPr>
+                  <pic:blipFill>
+                    <a:blip r:embed="rId6" cstate="print">
+                      <a:extLst>
+                        <a:ext uri="{28A0092B-C50C-407E-A947-70E740481C1C}">
+                          <a14:useLocalDpi xmlns:a14="http://schemas.microsoft.com/office/drawing/2010/main" val="0"/>
+                        </a:ext>
+                      </a:extLst>
+                    </a:blip>
+                    <a:srcRect/>
+                    <a:stretch>
+                      <a:fillRect/>
+                    </a:stretch>
+                  </pic:blipFill>
+                  <pic:spPr bwMode="auto">
+                    <a:xfrm>
+                      <a:off x="0" y="0"/>
+                      <a:ext cx="5722620" cy="3215640"/>
+                    </a:xfrm>
+                    <a:prstGeom prst="rect">
+                      <a:avLst/>
+                    </a:prstGeom>
+                    <a:noFill/>
+                    <a:ln>
+                      <a:noFill/>
+                    </a:ln>
+                  </pic:spPr>
+                </pic:pic>
+              </a:graphicData>
+            </a:graphic>
+          </wp:inline>
+        </w:drawing>
+      </w:r>
+    </w:p>
+    <w:p>
+      <w:pPr>
+        <w:pStyle w:val="ListParagraph"/>
+      </w:pPr>
+    </w:p>
+    <w:p>
+      <w:pPr>
+        <w:pStyle w:val="ListParagraph"/>
+        <w:ind w:left="1211"/>
+      </w:pPr>
+    </w:p>
+    <w:p>
+      <w:pPr>
+        <w:pStyle w:val="ListParagraph"/>
+        <w:numPr>
+          <w:ilvl w:val="0"/>
+          <w:numId w:val="1"/>
+        </w:numPr>
+      </w:pPr>
+      <w:r>
+        <w:t xml:space="preserve"> Write a query to delete data from table with validations</w:t>
+      </w:r>
+    </w:p>
+    <w:p>
+      <w:pPr>
+        <w:pStyle w:val="ListParagraph"/>
+      </w:pPr>
+    </w:p>
+    <w:p>
+      <w:pPr>
+        <w:pStyle w:val="ListParagraph"/>
+        <w:numPr>
+          <w:ilvl w:val="0"/>
+          <w:numId w:val="3"/>
+        </w:numPr>
+      </w:pPr>
+      <w:r>
+        <w:t xml:space="preserve"> </w:t>
+      </w:r>
+      <w:r>
+        <w:t xml:space="preserve">DELETE FROM seller WHERE </w:t>
+      </w:r>
+      <w:proofErr w:type="spellStart"/>
+      <w:r>
+        <w:t>SellerID</w:t>
+      </w:r>
+      <w:proofErr w:type="spellEnd"/>
+      <w:r>
+        <w:t xml:space="preserve"> = 1</w:t>
+      </w:r>
+      <w:r>
+        <w:t>;</w:t>
+      </w:r>
+    </w:p>
+    <w:p>
+      <w:pPr>
+        <w:pStyle w:val="ListParagraph"/>
+        <w:ind w:left="1211"/>
+      </w:pPr>
+      <w:r>
+        <w:rPr>
+          <w:noProof/>
+        </w:rPr>
+        <w:lastRenderedPageBreak/>
+        <w:drawing>
+          <wp:inline distT="0" distB="0" distL="0" distR="0" wp14:anchorId="3E9D5B7F" wp14:editId="27370DFD">
+            <wp:extent cx="5731510" cy="3223895"/>
+            <wp:effectExtent l="0" t="0" r="2540" b="0"/>
+            <wp:docPr id="964358944" name="Picture 1"/>
+            <wp:cNvGraphicFramePr>
+              <a:graphicFrameLocks xmlns:a="http://schemas.openxmlformats.org/drawingml/2006/main" noChangeAspect="1"/>
+            </wp:cNvGraphicFramePr>
+            <a:graphic xmlns:a="http://schemas.openxmlformats.org/drawingml/2006/main">
+              <a:graphicData uri="http://schemas.openxmlformats.org/drawingml/2006/picture">
+                <pic:pic xmlns:pic="http://schemas.openxmlformats.org/drawingml/2006/picture">
+                  <pic:nvPicPr>
+                    <pic:cNvPr id="964358944" name=""/>
+                    <pic:cNvPicPr/>
+                  </pic:nvPicPr>
+                  <pic:blipFill>
+                    <a:blip r:embed="rId7"/>
+                    <a:stretch>
+                      <a:fillRect/>
+                    </a:stretch>
+                  </pic:blipFill>
+                  <pic:spPr>
+                    <a:xfrm>
+                      <a:off x="0" y="0"/>
+                      <a:ext cx="5731510" cy="3223895"/>
+                    </a:xfrm>
+                    <a:prstGeom prst="rect">
+                      <a:avLst/>
+                    </a:prstGeom>
+                  </pic:spPr>
+                </pic:pic>
+              </a:graphicData>
+            </a:graphic>
+          </wp:inline>
+        </w:drawing>
+      </w:r>
+    </w:p>
+    <w:p>
+      <w:pPr>
+        <w:pStyle w:val="ListParagraph"/>
+      </w:pPr>
+    </w:p>
+    <w:p>
+      <w:pPr>
+        <w:pStyle w:val="ListParagraph"/>
+        <w:numPr>
+          <w:ilvl w:val="0"/>
+          <w:numId w:val="1"/>
+        </w:numPr>
+      </w:pPr>
+      <w:r>
+        <w:t>Write a query to insert new column in existing table.</w:t>
+      </w:r>
+    </w:p>
+    <w:p>
+      <w:pPr>
+        <w:pStyle w:val="ListParagraph"/>
+      </w:pPr>
+      <w:r>
+        <w:t xml:space="preserve"> </w:t>
+      </w:r>
+    </w:p>
+    <w:p>
+      <w:pPr>
+        <w:pStyle w:val="ListParagraph"/>
+        <w:numPr>
+          <w:ilvl w:val="0"/>
+          <w:numId w:val="3"/>
+        </w:numPr>
+      </w:pPr>
+      <w:r>
+        <w:t>ALTER TABLE Seller add column DOB Date</w:t>
+      </w:r>
+      <w:r>
+        <w:t>;</w:t>
+      </w:r>
+    </w:p>
+    <w:p>
+      <w:pPr>
+        <w:pStyle w:val="ListParagraph"/>
+        <w:numPr>
+          <w:ilvl w:val="0"/>
+          <w:numId w:val="3"/>
+        </w:numPr>
+      </w:pPr>
+      <w:r>
+        <w:t xml:space="preserve">ALTER TABLE Seller add column </w:t>
+      </w:r>
+      <w:r>
+        <w:t>salary</w:t>
+      </w:r>
+      <w:r>
+        <w:t xml:space="preserve"> int</w:t>
+      </w:r>
+      <w:r>
+        <w:t>;</w:t>
+      </w:r>
+    </w:p>
+    <w:p>
+      <w:pPr>
+        <w:pStyle w:val="ListParagraph"/>
+        <w:ind w:left="1211"/>
+      </w:pPr>
+    </w:p>
+    <w:p>
+      <w:pPr>
+        <w:pStyle w:val="ListParagraph"/>
+        <w:ind w:left="1211"/>
+      </w:pPr>
+      <w:r>
+        <w:rPr>
+          <w:noProof/>
+        </w:rPr>
+        <w:drawing>
+          <wp:inline distT="0" distB="0" distL="0" distR="0" wp14:anchorId="2B283730" wp14:editId="00F606D0">
+            <wp:extent cx="5471160" cy="3215640"/>
+            <wp:effectExtent l="0" t="0" r="0" b="3810"/>
+            <wp:docPr id="1113991551" name="Picture 1"/>
+            <wp:cNvGraphicFramePr>
+              <a:graphicFrameLocks xmlns:a="http://schemas.openxmlformats.org/drawingml/2006/main" noChangeAspect="1"/>
+            </wp:cNvGraphicFramePr>
+            <a:graphic xmlns:a="http://schemas.openxmlformats.org/drawingml/2006/main">
+              <a:graphicData uri="http://schemas.openxmlformats.org/drawingml/2006/picture">
+                <pic:pic xmlns:pic="http://schemas.openxmlformats.org/drawingml/2006/picture">
+                  <pic:nvPicPr>
+                    <pic:cNvPr id="0" name="Picture 1"/>
+                    <pic:cNvPicPr>
+                      <a:picLocks noChangeAspect="1" noChangeArrowheads="1"/>
+                    </pic:cNvPicPr>
+                  </pic:nvPicPr>
+                  <pic:blipFill>
+                    <a:blip r:embed="rId8" cstate="print">
+                      <a:extLst>
+                        <a:ext uri="{28A0092B-C50C-407E-A947-70E740481C1C}">
+                          <a14:useLocalDpi xmlns:a14="http://schemas.microsoft.com/office/drawing/2010/main" val="0"/>
+                        </a:ext>
+                      </a:extLst>
+                    </a:blip>
+                    <a:srcRect/>
+                    <a:stretch>
+                      <a:fillRect/>
+                    </a:stretch>
+                  </pic:blipFill>
+                  <pic:spPr bwMode="auto">
+                    <a:xfrm>
+                      <a:off x="0" y="0"/>
+                      <a:ext cx="5471160" cy="3215640"/>
+                    </a:xfrm>
+                    <a:prstGeom prst="rect">
+                      <a:avLst/>
+                    </a:prstGeom>
+                    <a:noFill/>
+                    <a:ln>
+                      <a:noFill/>
+                    </a:ln>
+                  </pic:spPr>
+                </pic:pic>
+              </a:graphicData>
+            </a:graphic>
+          </wp:inline>
+        </w:drawing>
+      </w:r>
+    </w:p>
+    <w:p>
+      <w:pPr>
+        <w:pStyle w:val="ListParagraph"/>
+      </w:pPr>
+    </w:p>
+    <w:p>
+      <w:pPr>
+        <w:pStyle w:val="ListParagraph"/>
+        <w:ind w:left="1211"/>
+      </w:pPr>
+    </w:p>
+    <w:p>
+      <w:pPr>
+        <w:pStyle w:val="ListParagraph"/>
+        <w:numPr>
+          <w:ilvl w:val="0"/>
+          <w:numId w:val="1"/>
+        </w:numPr>
+      </w:pPr>
+      <w:r>
+        <w:t xml:space="preserve"> Write a query to drop table and database.</w:t>
+      </w:r>
+    </w:p>
+    <w:p>
+      <w:pPr>
+        <w:pStyle w:val="ListParagraph"/>
+        <w:numPr>
+          <w:ilvl w:val="0"/>
+          <w:numId w:val="19"/>
+        </w:numPr>
+      </w:pPr>
+    </w:p>
+    <w:p>
+      <w:pPr>
+        <w:pStyle w:val="ListParagraph"/>
+      </w:pPr>
+    </w:p>
+    <w:p>
+      <w:pPr>
+        <w:pStyle w:val="ListParagraph"/>
+      </w:pPr>
+    </w:p>
+    <w:p>
+      <w:pPr>
+        <w:pStyle w:val="ListParagraph"/>
+        <w:numPr>
+          <w:ilvl w:val="0"/>
+          <w:numId w:val="1"/>
+        </w:numPr>
+      </w:pPr>
+      <w:r>
+        <w:lastRenderedPageBreak/>
+        <w:t xml:space="preserve">Write a query to find max and min value from table. </w:t>
+      </w:r>
+    </w:p>
+    <w:p>
+      <w:pPr>
+        <w:pStyle w:val="ListParagraph"/>
+        <w:numPr>
+          <w:ilvl w:val="0"/>
+          <w:numId w:val="18"/>
+        </w:numPr>
+      </w:pPr>
+      <w:r>
+        <w:t xml:space="preserve">SELECT </w:t>
       </w:r>
       <w:proofErr w:type="gramStart"/>
       <w:r>
+        <w:t>MAX(</w:t>
+      </w:r>
+      <w:proofErr w:type="gramEnd"/>
+      <w:r>
+        <w:t xml:space="preserve">salary) AS </w:t>
+      </w:r>
+      <w:proofErr w:type="spellStart"/>
+      <w:r>
+        <w:t>max_value</w:t>
+      </w:r>
+      <w:proofErr w:type="spellEnd"/>
+      <w:r>
+        <w:t xml:space="preserve">, MIN(salary) AS </w:t>
+      </w:r>
+      <w:proofErr w:type="spellStart"/>
+      <w:r>
+        <w:t>lowest_value</w:t>
+      </w:r>
+      <w:proofErr w:type="spellEnd"/>
+    </w:p>
+    <w:p>
+      <w:pPr>
+        <w:pStyle w:val="ListParagraph"/>
+        <w:ind w:left="1440"/>
+      </w:pPr>
+      <w:r>
+        <w:t xml:space="preserve">FROM </w:t>
+      </w:r>
+      <w:proofErr w:type="gramStart"/>
+      <w:r>
+        <w:t>seller ;</w:t>
+      </w:r>
+      <w:proofErr w:type="gramEnd"/>
+    </w:p>
+    <w:p>
+      <w:pPr>
+        <w:pStyle w:val="ListParagraph"/>
+        <w:ind w:left="1440"/>
+      </w:pPr>
+    </w:p>
+    <w:p>
+      <w:pPr>
+        <w:pStyle w:val="ListParagraph"/>
+        <w:ind w:left="1440"/>
+      </w:pPr>
+      <w:r>
+        <w:rPr>
+          <w:noProof/>
+        </w:rPr>
+        <w:drawing>
+          <wp:inline distT="0" distB="0" distL="0" distR="0" wp14:anchorId="7B7AD2DF" wp14:editId="6A141B12">
+            <wp:extent cx="5731510" cy="3223895"/>
+            <wp:effectExtent l="0" t="0" r="2540" b="0"/>
+            <wp:docPr id="1544744053" name="Picture 1"/>
+            <wp:cNvGraphicFramePr>
+              <a:graphicFrameLocks xmlns:a="http://schemas.openxmlformats.org/drawingml/2006/main" noChangeAspect="1"/>
+            </wp:cNvGraphicFramePr>
+            <a:graphic xmlns:a="http://schemas.openxmlformats.org/drawingml/2006/main">
+              <a:graphicData uri="http://schemas.openxmlformats.org/drawingml/2006/picture">
+                <pic:pic xmlns:pic="http://schemas.openxmlformats.org/drawingml/2006/picture">
+                  <pic:nvPicPr>
+                    <pic:cNvPr id="1544744053" name=""/>
+                    <pic:cNvPicPr/>
+                  </pic:nvPicPr>
+                  <pic:blipFill>
+                    <a:blip r:embed="rId9"/>
+                    <a:stretch>
+                      <a:fillRect/>
+                    </a:stretch>
+                  </pic:blipFill>
+                  <pic:spPr>
+                    <a:xfrm>
+                      <a:off x="0" y="0"/>
+                      <a:ext cx="5731510" cy="3223895"/>
+                    </a:xfrm>
+                    <a:prstGeom prst="rect">
+                      <a:avLst/>
+                    </a:prstGeom>
+                  </pic:spPr>
+                </pic:pic>
+              </a:graphicData>
+            </a:graphic>
+          </wp:inline>
+        </w:drawing>
+      </w:r>
+    </w:p>
+    <w:p>
+      <w:pPr>
+        <w:pStyle w:val="ListParagraph"/>
+        <w:ind w:left="1440"/>
+      </w:pPr>
+    </w:p>
+    <w:p>
+      <w:pPr>
+        <w:pStyle w:val="ListParagraph"/>
+      </w:pPr>
+    </w:p>
+    <w:p>
+      <w:pPr>
+        <w:pStyle w:val="ListParagraph"/>
+        <w:numPr>
+          <w:ilvl w:val="0"/>
+          <w:numId w:val="1"/>
+        </w:numPr>
+      </w:pPr>
+      <w:r>
+        <w:t>Write a query to update data into table with validations.</w:t>
+      </w:r>
+    </w:p>
+    <w:p>
+      <w:pPr>
+        <w:pStyle w:val="ListParagraph"/>
+      </w:pPr>
+    </w:p>
+    <w:p>
+      <w:pPr>
+        <w:pStyle w:val="ListParagraph"/>
+        <w:numPr>
+          <w:ilvl w:val="0"/>
+          <w:numId w:val="17"/>
+        </w:numPr>
+      </w:pPr>
+      <w:r>
+        <w:t xml:space="preserve">UPDATE `seller` </w:t>
+      </w:r>
+      <w:proofErr w:type="gramStart"/>
+      <w:r>
+        <w:t>SET</w:t>
+      </w:r>
+      <w:r>
+        <w:t xml:space="preserve">  </w:t>
+      </w:r>
+      <w:r>
+        <w:t>`</w:t>
+      </w:r>
+      <w:proofErr w:type="gramEnd"/>
+      <w:r>
+        <w:t>Phone Number`=</w:t>
+      </w:r>
+      <w:r>
+        <w:rPr>
+          <w:rFonts w:ascii="Arial" w:hAnsi="Arial" w:cs="Arial"/>
+          <w:color w:val="000000"/>
+          <w:sz w:val="20"/>
+          <w:szCs w:val="20"/>
+          <w:shd w:val="clear" w:color="auto" w:fill="FFFFFF"/>
+        </w:rPr>
+        <w:t xml:space="preserve"> </w:t>
+      </w:r>
+      <w:r>
+        <w:t>9736512905</w:t>
+      </w:r>
+      <w:r>
+        <w:t xml:space="preserve"> </w:t>
+      </w:r>
+      <w:r>
+        <w:t xml:space="preserve">WHERE </w:t>
+      </w:r>
+      <w:proofErr w:type="spellStart"/>
+      <w:r>
+        <w:t>sellerid</w:t>
+      </w:r>
+      <w:proofErr w:type="spellEnd"/>
+      <w:r>
+        <w:t xml:space="preserve"> = 1;</w:t>
+      </w:r>
+    </w:p>
+    <w:p>
+      <w:pPr>
+        <w:pStyle w:val="ListParagraph"/>
+        <w:ind w:left="1440"/>
+      </w:pPr>
+    </w:p>
+    <w:p>
+      <w:pPr>
+        <w:pStyle w:val="ListParagraph"/>
+        <w:ind w:left="1440"/>
+      </w:pPr>
+      <w:r>
+        <w:rPr>
+          <w:noProof/>
+        </w:rPr>
+        <w:drawing>
+          <wp:inline distT="0" distB="0" distL="0" distR="0" wp14:anchorId="26C02F06" wp14:editId="48E2F641">
+            <wp:extent cx="5731510" cy="3223895"/>
+            <wp:effectExtent l="0" t="0" r="2540" b="0"/>
+            <wp:docPr id="247815795" name="Picture 1"/>
+            <wp:cNvGraphicFramePr>
+              <a:graphicFrameLocks xmlns:a="http://schemas.openxmlformats.org/drawingml/2006/main" noChangeAspect="1"/>
+            </wp:cNvGraphicFramePr>
+            <a:graphic xmlns:a="http://schemas.openxmlformats.org/drawingml/2006/main">
+              <a:graphicData uri="http://schemas.openxmlformats.org/drawingml/2006/picture">
+                <pic:pic xmlns:pic="http://schemas.openxmlformats.org/drawingml/2006/picture">
+                  <pic:nvPicPr>
+                    <pic:cNvPr id="247815795" name=""/>
+                    <pic:cNvPicPr/>
+                  </pic:nvPicPr>
+                  <pic:blipFill>
+                    <a:blip r:embed="rId10"/>
+                    <a:stretch>
+                      <a:fillRect/>
+                    </a:stretch>
+                  </pic:blipFill>
+                  <pic:spPr>
+                    <a:xfrm>
+                      <a:off x="0" y="0"/>
+                      <a:ext cx="5731510" cy="3223895"/>
+                    </a:xfrm>
+                    <a:prstGeom prst="rect">
+                      <a:avLst/>
+                    </a:prstGeom>
+                  </pic:spPr>
+                </pic:pic>
+              </a:graphicData>
+            </a:graphic>
+          </wp:inline>
+        </w:drawing>
+      </w:r>
+    </w:p>
+    <w:p/>
+    <w:p>
+      <w:pPr>
+        <w:pStyle w:val="ListParagraph"/>
+      </w:pPr>
+    </w:p>
+    <w:p>
+      <w:pPr>
+        <w:pStyle w:val="ListParagraph"/>
+        <w:ind w:left="1211"/>
+      </w:pPr>
+    </w:p>
+    <w:p>
+      <w:pPr>
+        <w:pStyle w:val="ListParagraph"/>
+        <w:ind w:left="1211"/>
+      </w:pPr>
+    </w:p>
+    <w:p>
+      <w:pPr>
+        <w:pStyle w:val="ListParagraph"/>
+        <w:numPr>
+          <w:ilvl w:val="0"/>
+          <w:numId w:val="1"/>
+        </w:numPr>
+      </w:pPr>
+      <w:r>
+        <w:t xml:space="preserve"> Create two tables named Seller and Product apply foreign key in product table Fetch data from both </w:t>
+      </w:r>
+      <w:proofErr w:type="gramStart"/>
+      <w:r>
+        <w:t>table</w:t>
+      </w:r>
+      <w:proofErr w:type="gramEnd"/>
+      <w:r>
+        <w:t xml:space="preserve"> using different joins.</w:t>
+      </w:r>
+    </w:p>
+    <w:p>
+      <w:pPr>
+        <w:pStyle w:val="ListParagraph"/>
+        <w:numPr>
+          <w:ilvl w:val="0"/>
+          <w:numId w:val="17"/>
+        </w:numPr>
+      </w:pPr>
+      <w:r>
+        <w:t>CREATE TABLE PRODUCT:</w:t>
+      </w:r>
+    </w:p>
+    <w:p>
+      <w:pPr>
+        <w:pStyle w:val="ListParagraph"/>
+        <w:ind w:left="1440"/>
+      </w:pPr>
+    </w:p>
+    <w:p>
+      <w:pPr>
+        <w:pStyle w:val="ListParagraph"/>
+        <w:ind w:left="1440"/>
+      </w:pPr>
+      <w:r>
+        <w:t>CREATE TABLE Product (</w:t>
+      </w:r>
+    </w:p>
+    <w:p>
+      <w:pPr>
+        <w:pStyle w:val="ListParagraph"/>
+        <w:ind w:left="1440"/>
+      </w:pPr>
+      <w:r>
+        <w:t xml:space="preserve">    </w:t>
+      </w:r>
+      <w:proofErr w:type="spellStart"/>
+      <w:r>
+        <w:t>product_id</w:t>
+      </w:r>
+      <w:proofErr w:type="spellEnd"/>
+      <w:r>
+        <w:t xml:space="preserve"> INT PRIMARY KEY AUTO_INCREMENT,</w:t>
+      </w:r>
+    </w:p>
+    <w:p>
+      <w:pPr>
+        <w:pStyle w:val="ListParagraph"/>
+        <w:ind w:left="1440"/>
+      </w:pPr>
+      <w:r>
+        <w:t xml:space="preserve">    </w:t>
+      </w:r>
+      <w:proofErr w:type="spellStart"/>
+      <w:r>
+        <w:t>product_name</w:t>
+      </w:r>
+      <w:proofErr w:type="spellEnd"/>
+      <w:r>
+        <w:t xml:space="preserve"> </w:t>
+      </w:r>
+      <w:proofErr w:type="gramStart"/>
+      <w:r>
         <w:t>VARCHAR(</w:t>
       </w:r>
       <w:proofErr w:type="gramEnd"/>
       <w:r>
-        <w:t>50) NOT NULL,</w:t>
-      </w:r>
-    </w:p>
-    <w:p>
-      <w:pPr>
-        <w:pStyle w:val="ListParagraph"/>
-        <w:ind w:left="1211"/>
-      </w:pPr>
-      <w:r>
-        <w:t xml:space="preserve">Email </w:t>
+        <w:t>100),</w:t>
+      </w:r>
+    </w:p>
+    <w:p>
+      <w:pPr>
+        <w:pStyle w:val="ListParagraph"/>
+        <w:ind w:left="1440"/>
+      </w:pPr>
+      <w:r>
+        <w:t xml:space="preserve">    price </w:t>
       </w:r>
       <w:proofErr w:type="gramStart"/>
       <w:r>
-        <w:t>VARCHAR(</w:t>
+        <w:t>DECIMAL(</w:t>
       </w:r>
       <w:proofErr w:type="gramEnd"/>
       <w:r>
-        <w:t>100) UNIQUE,</w:t>
-      </w:r>
-    </w:p>
-    <w:p>
-      <w:pPr>
-        <w:pStyle w:val="ListParagraph"/>
-        <w:ind w:left="1211"/>
-      </w:pPr>
-      <w:r>
-        <w:t>Age INT CHECK (Age &gt;= 18),</w:t>
-      </w:r>
-    </w:p>
-    <w:p>
-      <w:pPr>
-        <w:pStyle w:val="ListParagraph"/>
-        <w:ind w:left="1211"/>
-      </w:pPr>
+        <w:t>10, 2),</w:t>
+      </w:r>
+    </w:p>
+    <w:p>
+      <w:pPr>
+        <w:pStyle w:val="ListParagraph"/>
+        <w:ind w:left="1440"/>
+      </w:pPr>
+      <w:r>
+        <w:t xml:space="preserve">    </w:t>
+      </w:r>
       <w:proofErr w:type="spellStart"/>
       <w:r>
-        <w:t>HireDate</w:t>
+        <w:t>sellerID</w:t>
       </w:r>
       <w:proofErr w:type="spellEnd"/>
       <w:r>
-        <w:t xml:space="preserve"> DATE DEFAULT CURRENT_DATE,</w:t>
-      </w:r>
-    </w:p>
-    <w:p>
-      <w:pPr>
-        <w:pStyle w:val="ListParagraph"/>
-        <w:ind w:left="1211"/>
-      </w:pPr>
-      <w:r>
-        <w:t xml:space="preserve">Department </w:t>
+        <w:t xml:space="preserve"> INT,</w:t>
+      </w:r>
+    </w:p>
+    <w:p>
+      <w:pPr>
+        <w:pStyle w:val="ListParagraph"/>
+        <w:ind w:left="1440"/>
+      </w:pPr>
+      <w:r>
+        <w:t xml:space="preserve">    FOREIGN KEY (</w:t>
+      </w:r>
+      <w:proofErr w:type="spellStart"/>
+      <w:r>
+        <w:t>sellerID</w:t>
+      </w:r>
+      <w:proofErr w:type="spellEnd"/>
+      <w:r>
+        <w:t>) REFERENCES Seller(</w:t>
+      </w:r>
+      <w:proofErr w:type="spellStart"/>
+      <w:r>
+        <w:t>sellerID</w:t>
+      </w:r>
+      <w:proofErr w:type="spellEnd"/>
+      <w:r>
+        <w:t>)</w:t>
+      </w:r>
+    </w:p>
+    <w:p>
+      <w:pPr>
+        <w:pStyle w:val="ListParagraph"/>
+        <w:ind w:left="1440"/>
+      </w:pPr>
+      <w:r>
+        <w:t>);</w:t>
+      </w:r>
+    </w:p>
+    <w:p>
+      <w:r>
+        <w:t xml:space="preserve">                              </w:t>
+      </w:r>
+      <w:r>
+        <w:rPr>
+          <w:noProof/>
+        </w:rPr>
+        <w:drawing>
+          <wp:inline distT="0" distB="0" distL="0" distR="0" wp14:anchorId="03FB0A39" wp14:editId="1DF80100">
+            <wp:extent cx="5731510" cy="3223895"/>
+            <wp:effectExtent l="0" t="0" r="2540" b="0"/>
+            <wp:docPr id="1568574127" name="Picture 1"/>
+            <wp:cNvGraphicFramePr>
+              <a:graphicFrameLocks xmlns:a="http://schemas.openxmlformats.org/drawingml/2006/main" noChangeAspect="1"/>
+            </wp:cNvGraphicFramePr>
+            <a:graphic xmlns:a="http://schemas.openxmlformats.org/drawingml/2006/main">
+              <a:graphicData uri="http://schemas.openxmlformats.org/drawingml/2006/picture">
+                <pic:pic xmlns:pic="http://schemas.openxmlformats.org/drawingml/2006/picture">
+                  <pic:nvPicPr>
+                    <pic:cNvPr id="1568574127" name=""/>
+                    <pic:cNvPicPr/>
+                  </pic:nvPicPr>
+                  <pic:blipFill>
+                    <a:blip r:embed="rId11"/>
+                    <a:stretch>
+                      <a:fillRect/>
+                    </a:stretch>
+                  </pic:blipFill>
+                  <pic:spPr>
+                    <a:xfrm>
+                      <a:off x="0" y="0"/>
+                      <a:ext cx="5731510" cy="3223895"/>
+                    </a:xfrm>
+                    <a:prstGeom prst="rect">
+                      <a:avLst/>
+                    </a:prstGeom>
+                  </pic:spPr>
+                </pic:pic>
+              </a:graphicData>
+            </a:graphic>
+          </wp:inline>
+        </w:drawing>
+      </w:r>
+    </w:p>
+    <w:p>
+      <w:pPr>
+        <w:pStyle w:val="ListParagraph"/>
+        <w:numPr>
+          <w:ilvl w:val="0"/>
+          <w:numId w:val="17"/>
+        </w:numPr>
+      </w:pPr>
+      <w:r>
+        <w:t>INSERT INTO PRODUCT:</w:t>
+      </w:r>
+    </w:p>
+    <w:p>
+      <w:pPr>
+        <w:pStyle w:val="ListParagraph"/>
+        <w:ind w:left="1440"/>
+      </w:pPr>
+    </w:p>
+    <w:p>
+      <w:pPr>
+        <w:pStyle w:val="ListParagraph"/>
+        <w:ind w:left="1440"/>
+      </w:pPr>
+      <w:r>
+        <w:t>INSERT INTO Product (</w:t>
+      </w:r>
+      <w:proofErr w:type="spellStart"/>
+      <w:r>
+        <w:t>product_id</w:t>
+      </w:r>
+      <w:proofErr w:type="spellEnd"/>
+      <w:r>
+        <w:t xml:space="preserve">, </w:t>
+      </w:r>
+      <w:proofErr w:type="spellStart"/>
+      <w:r>
+        <w:t>product_name</w:t>
+      </w:r>
+      <w:proofErr w:type="spellEnd"/>
+      <w:r>
+        <w:t xml:space="preserve">, price, </w:t>
+      </w:r>
+      <w:proofErr w:type="spellStart"/>
+      <w:r>
+        <w:t>sellerID</w:t>
+      </w:r>
+      <w:proofErr w:type="spellEnd"/>
+      <w:r>
+        <w:t>)</w:t>
+      </w:r>
+    </w:p>
+    <w:p>
+      <w:pPr>
+        <w:pStyle w:val="ListParagraph"/>
+        <w:ind w:left="1440"/>
+      </w:pPr>
+      <w:r>
+        <w:t>VALUES</w:t>
+      </w:r>
+    </w:p>
+    <w:p>
+      <w:pPr>
+        <w:pStyle w:val="ListParagraph"/>
+        <w:ind w:left="1440"/>
+      </w:pPr>
+      <w:r>
+        <w:t>(1, 'Laptop', 1200.00, 1),</w:t>
+      </w:r>
+    </w:p>
+    <w:p>
+      <w:pPr>
+        <w:pStyle w:val="ListParagraph"/>
+        <w:ind w:left="1440"/>
+      </w:pPr>
+      <w:r>
+        <w:t>(2, 'Smartphone', 800.00, 2),</w:t>
+      </w:r>
+    </w:p>
+    <w:p>
+      <w:pPr>
+        <w:pStyle w:val="ListParagraph"/>
+        <w:ind w:left="1440"/>
+      </w:pPr>
+      <w:r>
+        <w:t>(3, 'Tablet', 600.00, 1),</w:t>
+      </w:r>
+    </w:p>
+    <w:p>
+      <w:pPr>
+        <w:pStyle w:val="ListParagraph"/>
+        <w:ind w:left="1440"/>
+      </w:pPr>
+      <w:r>
+        <w:t>(4, 'Headphones', 150.00, 3);</w:t>
+      </w:r>
+    </w:p>
+    <w:p>
+      <w:pPr>
+        <w:pStyle w:val="ListParagraph"/>
+        <w:ind w:left="1440"/>
+      </w:pPr>
+    </w:p>
+    <w:p>
+      <w:pPr>
+        <w:pStyle w:val="ListParagraph"/>
+        <w:ind w:left="1440"/>
+      </w:pPr>
+      <w:r>
+        <w:rPr>
+          <w:noProof/>
+        </w:rPr>
+        <w:lastRenderedPageBreak/>
+        <w:drawing>
+          <wp:inline distT="0" distB="0" distL="0" distR="0" wp14:anchorId="647E35F7" wp14:editId="7358EC85">
+            <wp:extent cx="5731510" cy="3223895"/>
+            <wp:effectExtent l="0" t="0" r="2540" b="0"/>
+            <wp:docPr id="1727069203" name="Picture 1"/>
+            <wp:cNvGraphicFramePr>
+              <a:graphicFrameLocks xmlns:a="http://schemas.openxmlformats.org/drawingml/2006/main" noChangeAspect="1"/>
+            </wp:cNvGraphicFramePr>
+            <a:graphic xmlns:a="http://schemas.openxmlformats.org/drawingml/2006/main">
+              <a:graphicData uri="http://schemas.openxmlformats.org/drawingml/2006/picture">
+                <pic:pic xmlns:pic="http://schemas.openxmlformats.org/drawingml/2006/picture">
+                  <pic:nvPicPr>
+                    <pic:cNvPr id="1727069203" name=""/>
+                    <pic:cNvPicPr/>
+                  </pic:nvPicPr>
+                  <pic:blipFill>
+                    <a:blip r:embed="rId12"/>
+                    <a:stretch>
+                      <a:fillRect/>
+                    </a:stretch>
+                  </pic:blipFill>
+                  <pic:spPr>
+                    <a:xfrm>
+                      <a:off x="0" y="0"/>
+                      <a:ext cx="5731510" cy="3223895"/>
+                    </a:xfrm>
+                    <a:prstGeom prst="rect">
+                      <a:avLst/>
+                    </a:prstGeom>
+                  </pic:spPr>
+                </pic:pic>
+              </a:graphicData>
+            </a:graphic>
+          </wp:inline>
+        </w:drawing>
+      </w:r>
+    </w:p>
+    <w:p/>
+    <w:p>
+      <w:pPr>
+        <w:pStyle w:val="ListParagraph"/>
+        <w:numPr>
+          <w:ilvl w:val="0"/>
+          <w:numId w:val="17"/>
+        </w:numPr>
+      </w:pPr>
+      <w:r>
+        <w:t>Fetch Data Using Different Joins</w:t>
+      </w:r>
+      <w:r>
+        <w:t>:</w:t>
+      </w:r>
+    </w:p>
+    <w:p>
+      <w:pPr>
+        <w:pStyle w:val="ListParagraph"/>
+        <w:ind w:left="1440"/>
+      </w:pPr>
+    </w:p>
+    <w:p>
+      <w:pPr>
+        <w:pStyle w:val="ListParagraph"/>
+        <w:numPr>
+          <w:ilvl w:val="0"/>
+          <w:numId w:val="20"/>
+        </w:numPr>
+      </w:pPr>
+      <w:r>
+        <w:t xml:space="preserve">Inner </w:t>
       </w:r>
       <w:proofErr w:type="gramStart"/>
       <w:r>
-        <w:t>VARCHAR(</w:t>
+        <w:t>join :</w:t>
       </w:r>
       <w:proofErr w:type="gramEnd"/>
       <w:r>
-        <w:t>50)</w:t>
-      </w:r>
-    </w:p>
-    <w:p>
-      <w:pPr>
-        <w:pStyle w:val="ListParagraph"/>
-        <w:ind w:left="1211"/>
-      </w:pPr>
-      <w:r>
-        <w:t>);</w:t>
-      </w:r>
-    </w:p>
-    <w:p>
-      <w:pPr>
-        <w:pStyle w:val="ListParagraph"/>
-        <w:numPr>
-          <w:ilvl w:val="0"/>
-          <w:numId w:val="1"/>
-        </w:numPr>
-      </w:pPr>
-      <w:r>
         <w:t xml:space="preserve"> </w:t>
       </w:r>
-      <w:r>
-        <w:t xml:space="preserve"> </w:t>
-      </w:r>
-      <w:r>
-        <w:t>Write a query to insert data into</w:t>
-      </w:r>
-      <w:r>
-        <w:t xml:space="preserve"> table </w:t>
-      </w:r>
-    </w:p>
-    <w:p>
-      <w:pPr>
-        <w:pStyle w:val="ListParagraph"/>
-      </w:pPr>
-    </w:p>
-    <w:p>
-      <w:pPr>
-        <w:pStyle w:val="ListParagraph"/>
-        <w:numPr>
-          <w:ilvl w:val="0"/>
-          <w:numId w:val="3"/>
-        </w:numPr>
-      </w:pPr>
-      <w:r>
-        <w:t>CREATE TABLE Seller (</w:t>
-      </w:r>
-    </w:p>
-    <w:p>
-      <w:pPr>
-        <w:pStyle w:val="ListParagraph"/>
-        <w:ind w:left="1211"/>
-      </w:pPr>
+    </w:p>
+    <w:p>
+      <w:pPr>
+        <w:pStyle w:val="ListParagraph"/>
+        <w:ind w:left="1800"/>
+      </w:pPr>
+    </w:p>
+    <w:p>
+      <w:pPr>
+        <w:pStyle w:val="ListParagraph"/>
+        <w:ind w:left="1800"/>
+      </w:pPr>
+      <w:r>
+        <w:t xml:space="preserve">SELECT </w:t>
+      </w:r>
+    </w:p>
+    <w:p>
+      <w:pPr>
+        <w:pStyle w:val="ListParagraph"/>
+        <w:ind w:left="1800"/>
+      </w:pPr>
+      <w:r>
+        <w:t xml:space="preserve">     </w:t>
+      </w:r>
+    </w:p>
+    <w:p>
+      <w:pPr>
+        <w:pStyle w:val="ListParagraph"/>
+        <w:ind w:left="1800"/>
+      </w:pPr>
+      <w:r>
+        <w:t xml:space="preserve">    </w:t>
+      </w:r>
       <w:proofErr w:type="spellStart"/>
-      <w:r>
-        <w:t>seller_id</w:t>
+      <w:proofErr w:type="gramStart"/>
+      <w:r>
+        <w:t>product.product</w:t>
+      </w:r>
+      <w:proofErr w:type="gramEnd"/>
+      <w:r>
+        <w:t>_name</w:t>
       </w:r>
       <w:proofErr w:type="spellEnd"/>
       <w:r>
-        <w:t xml:space="preserve"> INT PRIMARY KEY,</w:t>
-      </w:r>
-    </w:p>
-    <w:p>
-      <w:pPr>
-        <w:pStyle w:val="ListParagraph"/>
-        <w:ind w:left="1211"/>
-      </w:pPr>
+        <w:t>,</w:t>
+      </w:r>
+    </w:p>
+    <w:p>
+      <w:pPr>
+        <w:pStyle w:val="ListParagraph"/>
+        <w:ind w:left="1800"/>
+      </w:pPr>
+      <w:r>
+        <w:t xml:space="preserve">   </w:t>
+      </w:r>
       <w:proofErr w:type="spellStart"/>
-      <w:r>
-        <w:t>seller_name</w:t>
+      <w:proofErr w:type="gramStart"/>
+      <w:r>
+        <w:t>product.price</w:t>
       </w:r>
       <w:proofErr w:type="spellEnd"/>
-      <w:r>
-        <w:t xml:space="preserve"> </w:t>
-      </w:r>
+      <w:proofErr w:type="gramEnd"/>
+      <w:r>
+        <w:t xml:space="preserve">, </w:t>
+      </w:r>
+    </w:p>
+    <w:p>
+      <w:pPr>
+        <w:pStyle w:val="ListParagraph"/>
+        <w:ind w:left="1800"/>
+      </w:pPr>
+      <w:r>
+        <w:t xml:space="preserve">   </w:t>
+      </w:r>
+      <w:proofErr w:type="spellStart"/>
       <w:proofErr w:type="gramStart"/>
       <w:r>
-        <w:t>VARCHAR(</w:t>
-      </w:r>
+        <w:t>seller.Name</w:t>
+      </w:r>
+      <w:proofErr w:type="spellEnd"/>
       <w:proofErr w:type="gramEnd"/>
-      <w:r>
-        <w:t>100),</w:t>
-      </w:r>
-    </w:p>
-    <w:p>
-      <w:pPr>
-        <w:pStyle w:val="ListParagraph"/>
-        <w:ind w:left="1211"/>
-      </w:pPr>
+    </w:p>
+    <w:p>
+      <w:pPr>
+        <w:pStyle w:val="ListParagraph"/>
+        <w:ind w:left="1800"/>
+      </w:pPr>
+      <w:r>
+        <w:t xml:space="preserve">FROM   </w:t>
+      </w:r>
+    </w:p>
+    <w:p>
+      <w:pPr>
+        <w:pStyle w:val="ListParagraph"/>
+        <w:ind w:left="1800"/>
+      </w:pPr>
+      <w:r>
+        <w:t xml:space="preserve"> product </w:t>
+      </w:r>
+    </w:p>
+    <w:p>
+      <w:pPr>
+        <w:pStyle w:val="ListParagraph"/>
+        <w:ind w:left="1800"/>
+      </w:pPr>
+      <w:r>
+        <w:t xml:space="preserve">INNER JOIN </w:t>
+      </w:r>
+    </w:p>
+    <w:p>
+      <w:pPr>
+        <w:pStyle w:val="ListParagraph"/>
+        <w:ind w:left="1800"/>
+      </w:pPr>
+      <w:r>
+        <w:t xml:space="preserve">    seller</w:t>
+      </w:r>
+    </w:p>
+    <w:p>
+      <w:pPr>
+        <w:pStyle w:val="ListParagraph"/>
+        <w:ind w:left="1800"/>
+      </w:pPr>
+      <w:r>
+        <w:t xml:space="preserve">ON </w:t>
+      </w:r>
+    </w:p>
+    <w:p>
+      <w:pPr>
+        <w:pStyle w:val="ListParagraph"/>
+        <w:ind w:left="1800"/>
+      </w:pPr>
+      <w:r>
+        <w:t xml:space="preserve">    </w:t>
+      </w:r>
       <w:proofErr w:type="spellStart"/>
-      <w:r>
-        <w:t>contact_info</w:t>
+      <w:proofErr w:type="gramStart"/>
+      <w:r>
+        <w:t>product.sellerID</w:t>
       </w:r>
       <w:proofErr w:type="spellEnd"/>
-      <w:r>
-        <w:t xml:space="preserve"> </w:t>
+      <w:proofErr w:type="gramEnd"/>
+      <w:r>
+        <w:t xml:space="preserve"> = </w:t>
+      </w:r>
+      <w:proofErr w:type="spellStart"/>
+      <w:r>
+        <w:t>seller.SellerID</w:t>
+      </w:r>
+      <w:proofErr w:type="spellEnd"/>
+      <w:r>
+        <w:t>;</w:t>
+      </w:r>
+    </w:p>
+    <w:p>
+      <w:pPr>
+        <w:pStyle w:val="ListParagraph"/>
+        <w:ind w:left="1800"/>
+      </w:pPr>
+    </w:p>
+    <w:p>
+      <w:pPr>
+        <w:pStyle w:val="ListParagraph"/>
+        <w:ind w:left="1800"/>
+      </w:pPr>
+    </w:p>
+    <w:p>
+      <w:pPr>
+        <w:pStyle w:val="ListParagraph"/>
+        <w:ind w:left="1800"/>
+      </w:pPr>
+    </w:p>
+    <w:p>
+      <w:pPr>
+        <w:pStyle w:val="ListParagraph"/>
+        <w:ind w:left="1800"/>
+      </w:pPr>
+    </w:p>
+    <w:p>
+      <w:pPr>
+        <w:pStyle w:val="ListParagraph"/>
+        <w:ind w:left="1800"/>
+      </w:pPr>
+    </w:p>
+    <w:p>
+      <w:pPr>
+        <w:pStyle w:val="ListParagraph"/>
+        <w:ind w:left="1800"/>
+      </w:pPr>
+    </w:p>
+    <w:p>
+      <w:pPr>
+        <w:pStyle w:val="ListParagraph"/>
+        <w:ind w:left="1800"/>
+      </w:pPr>
+    </w:p>
+    <w:p>
+      <w:pPr>
+        <w:pStyle w:val="ListParagraph"/>
+        <w:ind w:left="1800"/>
+      </w:pPr>
+    </w:p>
+    <w:p>
+      <w:pPr>
+        <w:pStyle w:val="ListParagraph"/>
+        <w:ind w:left="1800"/>
+      </w:pPr>
+    </w:p>
+    <w:p>
+      <w:pPr>
+        <w:pStyle w:val="ListParagraph"/>
+        <w:ind w:left="1800"/>
+      </w:pPr>
+      <w:r>
+        <w:rPr>
+          <w:noProof/>
+        </w:rPr>
+        <w:lastRenderedPageBreak/>
+        <w:drawing>
+          <wp:inline distT="0" distB="0" distL="0" distR="0" wp14:anchorId="1DCFDA8F" wp14:editId="0BC684E4">
+            <wp:extent cx="4946650" cy="3223895"/>
+            <wp:effectExtent l="0" t="0" r="6350" b="0"/>
+            <wp:docPr id="2071628577" name="Picture 1"/>
+            <wp:cNvGraphicFramePr>
+              <a:graphicFrameLocks xmlns:a="http://schemas.openxmlformats.org/drawingml/2006/main" noChangeAspect="1"/>
+            </wp:cNvGraphicFramePr>
+            <a:graphic xmlns:a="http://schemas.openxmlformats.org/drawingml/2006/main">
+              <a:graphicData uri="http://schemas.openxmlformats.org/drawingml/2006/picture">
+                <pic:pic xmlns:pic="http://schemas.openxmlformats.org/drawingml/2006/picture">
+                  <pic:nvPicPr>
+                    <pic:cNvPr id="2071628577" name=""/>
+                    <pic:cNvPicPr/>
+                  </pic:nvPicPr>
+                  <pic:blipFill>
+                    <a:blip r:embed="rId13"/>
+                    <a:stretch>
+                      <a:fillRect/>
+                    </a:stretch>
+                  </pic:blipFill>
+                  <pic:spPr>
+                    <a:xfrm>
+                      <a:off x="0" y="0"/>
+                      <a:ext cx="4946650" cy="3223895"/>
+                    </a:xfrm>
+                    <a:prstGeom prst="rect">
+                      <a:avLst/>
+                    </a:prstGeom>
+                  </pic:spPr>
+                </pic:pic>
+              </a:graphicData>
+            </a:graphic>
+          </wp:inline>
+        </w:drawing>
+      </w:r>
+    </w:p>
+    <w:p>
+      <w:pPr>
+        <w:pStyle w:val="ListParagraph"/>
+        <w:ind w:left="1800"/>
+      </w:pPr>
+    </w:p>
+    <w:p>
+      <w:pPr>
+        <w:pStyle w:val="ListParagraph"/>
+        <w:ind w:left="1800"/>
+      </w:pPr>
+    </w:p>
+    <w:p>
+      <w:pPr>
+        <w:pStyle w:val="ListParagraph"/>
+        <w:numPr>
+          <w:ilvl w:val="0"/>
+          <w:numId w:val="17"/>
+        </w:numPr>
+      </w:pPr>
+      <w:r>
+        <w:t>Left join</w:t>
+      </w:r>
+    </w:p>
+    <w:p>
+      <w:pPr>
+        <w:pStyle w:val="ListParagraph"/>
+        <w:ind w:left="1440"/>
+      </w:pPr>
+      <w:r>
+        <w:t xml:space="preserve">   </w:t>
+      </w:r>
+      <w:r>
+        <w:t>SELECT</w:t>
+      </w:r>
+    </w:p>
+    <w:p>
+      <w:pPr>
+        <w:pStyle w:val="ListParagraph"/>
+        <w:ind w:left="1440"/>
+      </w:pPr>
+      <w:proofErr w:type="spellStart"/>
+      <w:r>
+        <w:t>Product.product_id</w:t>
+      </w:r>
+      <w:proofErr w:type="spellEnd"/>
+      <w:r>
+        <w:t>,</w:t>
+      </w:r>
+    </w:p>
+    <w:p>
+      <w:pPr>
+        <w:pStyle w:val="ListParagraph"/>
+        <w:ind w:left="1440"/>
+      </w:pPr>
+      <w:proofErr w:type="spellStart"/>
+      <w:r>
+        <w:t>Product.product_name</w:t>
+      </w:r>
+      <w:proofErr w:type="spellEnd"/>
+      <w:r>
+        <w:t>,</w:t>
+      </w:r>
+    </w:p>
+    <w:p>
+      <w:pPr>
+        <w:pStyle w:val="ListParagraph"/>
+        <w:ind w:left="1440"/>
+      </w:pPr>
+      <w:proofErr w:type="spellStart"/>
+      <w:r>
+        <w:t>Product.price</w:t>
+      </w:r>
+      <w:proofErr w:type="spellEnd"/>
+      <w:r>
+        <w:t>,</w:t>
+      </w:r>
+    </w:p>
+    <w:p>
+      <w:pPr>
+        <w:pStyle w:val="ListParagraph"/>
+        <w:ind w:left="1440"/>
+      </w:pPr>
+      <w:proofErr w:type="spellStart"/>
+      <w:r>
+        <w:t>Seller.sellerID</w:t>
+      </w:r>
+      <w:proofErr w:type="spellEnd"/>
+    </w:p>
+    <w:p>
+      <w:pPr>
+        <w:pStyle w:val="ListParagraph"/>
+        <w:ind w:left="1440"/>
+      </w:pPr>
+      <w:r>
+        <w:t>FROM</w:t>
+      </w:r>
+    </w:p>
+    <w:p>
+      <w:pPr>
+        <w:pStyle w:val="ListParagraph"/>
+        <w:ind w:left="1440"/>
+      </w:pPr>
+      <w:r>
+        <w:t>Product</w:t>
+      </w:r>
+    </w:p>
+    <w:p>
+      <w:pPr>
+        <w:pStyle w:val="ListParagraph"/>
+        <w:ind w:left="1440"/>
+      </w:pPr>
+      <w:r>
+        <w:t xml:space="preserve">LEFT JOIN </w:t>
+      </w:r>
+    </w:p>
+    <w:p>
+      <w:pPr>
+        <w:pStyle w:val="ListParagraph"/>
+        <w:ind w:left="1440"/>
+      </w:pPr>
+      <w:r>
+        <w:t>Seller</w:t>
+      </w:r>
+    </w:p>
+    <w:p>
+      <w:pPr>
+        <w:pStyle w:val="ListParagraph"/>
+        <w:ind w:left="1440"/>
+      </w:pPr>
+      <w:r>
+        <w:t xml:space="preserve">ON </w:t>
+      </w:r>
+    </w:p>
+    <w:p>
+      <w:pPr>
+        <w:pStyle w:val="ListParagraph"/>
+        <w:ind w:left="1440"/>
+      </w:pPr>
+      <w:proofErr w:type="spellStart"/>
+      <w:r>
+        <w:t>Product.sellerID</w:t>
+      </w:r>
+      <w:proofErr w:type="spellEnd"/>
+      <w:r>
+        <w:t xml:space="preserve"> = </w:t>
+      </w:r>
+      <w:proofErr w:type="spellStart"/>
+      <w:r>
+        <w:t>Seller.sellerID</w:t>
+      </w:r>
+      <w:proofErr w:type="spellEnd"/>
+      <w:r>
+        <w:t>;</w:t>
+      </w:r>
+    </w:p>
+    <w:p>
+      <w:pPr>
+        <w:pStyle w:val="ListParagraph"/>
+        <w:ind w:left="1440"/>
+      </w:pPr>
+    </w:p>
+    <w:p>
+      <w:pPr>
+        <w:pStyle w:val="ListParagraph"/>
+        <w:ind w:left="1440"/>
+      </w:pPr>
+      <w:r>
+        <w:lastRenderedPageBreak/>
+        <w:drawing>
+          <wp:inline distT="0" distB="0" distL="0" distR="0" wp14:anchorId="69DC623A" wp14:editId="192C8EC5">
+            <wp:extent cx="5053330" cy="3223895"/>
+            <wp:effectExtent l="0" t="0" r="0" b="0"/>
+            <wp:docPr id="1988843107" name="Picture 1"/>
+            <wp:cNvGraphicFramePr>
+              <a:graphicFrameLocks xmlns:a="http://schemas.openxmlformats.org/drawingml/2006/main" noChangeAspect="1"/>
+            </wp:cNvGraphicFramePr>
+            <a:graphic xmlns:a="http://schemas.openxmlformats.org/drawingml/2006/main">
+              <a:graphicData uri="http://schemas.openxmlformats.org/drawingml/2006/picture">
+                <pic:pic xmlns:pic="http://schemas.openxmlformats.org/drawingml/2006/picture">
+                  <pic:nvPicPr>
+                    <pic:cNvPr id="1988843107" name=""/>
+                    <pic:cNvPicPr/>
+                  </pic:nvPicPr>
+                  <pic:blipFill>
+                    <a:blip r:embed="rId14"/>
+                    <a:stretch>
+                      <a:fillRect/>
+                    </a:stretch>
+                  </pic:blipFill>
+                  <pic:spPr>
+                    <a:xfrm>
+                      <a:off x="0" y="0"/>
+                      <a:ext cx="5053330" cy="3223895"/>
+                    </a:xfrm>
+                    <a:prstGeom prst="rect">
+                      <a:avLst/>
+                    </a:prstGeom>
+                  </pic:spPr>
+                </pic:pic>
+              </a:graphicData>
+            </a:graphic>
+          </wp:inline>
+        </w:drawing>
+      </w:r>
+    </w:p>
+    <w:p>
+      <w:pPr>
+        <w:pStyle w:val="ListParagraph"/>
+        <w:ind w:left="1440"/>
+      </w:pPr>
+    </w:p>
+    <w:p>
+      <w:pPr>
+        <w:pStyle w:val="ListParagraph"/>
+        <w:ind w:left="1440"/>
+      </w:pPr>
+      <w:r>
+        <w:t xml:space="preserve">Right </w:t>
       </w:r>
       <w:proofErr w:type="gramStart"/>
       <w:r>
-        <w:t>VARCHAR(</w:t>
+        <w:t>join :</w:t>
       </w:r>
       <w:proofErr w:type="gramEnd"/>
-      <w:r>
-        <w:t>100)</w:t>
-      </w:r>
-    </w:p>
-    <w:p>
-      <w:pPr>
-        <w:pStyle w:val="ListParagraph"/>
-        <w:ind w:left="1211"/>
-      </w:pPr>
-      <w:r>
-        <w:t>);</w:t>
-      </w:r>
-    </w:p>
-    <w:p>
-      <w:pPr>
-        <w:pStyle w:val="ListParagraph"/>
-        <w:ind w:left="1211"/>
-      </w:pPr>
-      <w:r>
-        <w:t>INSERT INTO Seller (</w:t>
-      </w:r>
+    </w:p>
+    <w:p>
+      <w:pPr>
+        <w:pStyle w:val="ListParagraph"/>
+        <w:ind w:left="1440"/>
+      </w:pPr>
+    </w:p>
+    <w:p>
+      <w:pPr>
+        <w:pStyle w:val="ListParagraph"/>
+        <w:ind w:left="1440"/>
+      </w:pPr>
+      <w:r>
+        <w:t>SELECT</w:t>
+      </w:r>
+    </w:p>
+    <w:p>
+      <w:pPr>
+        <w:pStyle w:val="ListParagraph"/>
+        <w:ind w:left="1440"/>
+      </w:pPr>
       <w:proofErr w:type="spellStart"/>
       <w:r>
-        <w:t>seller_id</w:t>
+        <w:t>Product.product_id</w:t>
       </w:r>
       <w:proofErr w:type="spellEnd"/>
       <w:r>
+        <w:t>,</w:t>
+      </w:r>
+    </w:p>
+    <w:p>
+      <w:pPr>
+        <w:pStyle w:val="ListParagraph"/>
+        <w:ind w:left="1440"/>
+      </w:pPr>
+      <w:proofErr w:type="spellStart"/>
+      <w:r>
+        <w:t>Product.product_name</w:t>
+      </w:r>
+      <w:proofErr w:type="spellEnd"/>
+      <w:r>
         <w:t xml:space="preserve">, </w:t>
       </w:r>
+    </w:p>
+    <w:p>
+      <w:pPr>
+        <w:pStyle w:val="ListParagraph"/>
+        <w:ind w:left="1440"/>
+      </w:pPr>
       <w:proofErr w:type="spellStart"/>
       <w:r>
-        <w:t>seller_name</w:t>
+        <w:t>Product.price</w:t>
       </w:r>
       <w:proofErr w:type="spellEnd"/>
       <w:r>
-        <w:t xml:space="preserve">, </w:t>
-      </w:r>
+        <w:t>,</w:t>
+      </w:r>
+    </w:p>
+    <w:p>
+      <w:pPr>
+        <w:pStyle w:val="ListParagraph"/>
+        <w:ind w:left="1440"/>
+      </w:pPr>
       <w:proofErr w:type="spellStart"/>
       <w:r>
-        <w:t>contact_info</w:t>
+        <w:t>Seller.sellerID</w:t>
       </w:r>
       <w:proofErr w:type="spellEnd"/>
-      <w:r>
-        <w:t>)</w:t>
-      </w:r>
-    </w:p>
-    <w:p>
-      <w:pPr>
-        <w:pStyle w:val="ListParagraph"/>
-        <w:ind w:left="1211"/>
-      </w:pPr>
-      <w:r>
-        <w:t>VALUES</w:t>
-      </w:r>
-    </w:p>
-    <w:p>
-      <w:pPr>
-        <w:pStyle w:val="ListParagraph"/>
-        <w:ind w:left="1211"/>
-      </w:pPr>
-      <w:r>
-        <w:t>(1, 'ABC Electronics', '1234 Main St'),</w:t>
-      </w:r>
-    </w:p>
-    <w:p>
-      <w:pPr>
-        <w:pStyle w:val="ListParagraph"/>
-        <w:ind w:left="1211"/>
-      </w:pPr>
-      <w:r>
-        <w:t>(2, 'XYZ Furniture', '5678 Oak St'),</w:t>
-      </w:r>
-    </w:p>
-    <w:p>
-      <w:pPr>
-        <w:pStyle w:val="ListParagraph"/>
-        <w:ind w:left="1211"/>
-      </w:pPr>
-      <w:r>
-        <w:t>(3, '</w:t>
-      </w:r>
+    </w:p>
+    <w:p>
+      <w:pPr>
+        <w:pStyle w:val="ListParagraph"/>
+        <w:ind w:left="1440"/>
+      </w:pPr>
+      <w:r>
+        <w:t>FROM</w:t>
+      </w:r>
+    </w:p>
+    <w:p>
+      <w:pPr>
+        <w:pStyle w:val="ListParagraph"/>
+        <w:ind w:left="1440"/>
+      </w:pPr>
+      <w:r>
+        <w:t>Product</w:t>
+      </w:r>
+    </w:p>
+    <w:p>
+      <w:pPr>
+        <w:pStyle w:val="ListParagraph"/>
+        <w:ind w:left="1440"/>
+      </w:pPr>
+      <w:r>
+        <w:t>RIGHT JOIN</w:t>
+      </w:r>
+    </w:p>
+    <w:p>
+      <w:pPr>
+        <w:pStyle w:val="ListParagraph"/>
+        <w:ind w:left="1440"/>
+      </w:pPr>
+      <w:r>
+        <w:t xml:space="preserve">Seller </w:t>
+      </w:r>
+    </w:p>
+    <w:p>
+      <w:pPr>
+        <w:pStyle w:val="ListParagraph"/>
+        <w:ind w:left="1440"/>
+      </w:pPr>
+      <w:r>
+        <w:t xml:space="preserve">ON </w:t>
+      </w:r>
+    </w:p>
+    <w:p>
+      <w:pPr>
+        <w:pStyle w:val="ListParagraph"/>
+        <w:ind w:left="1440"/>
+      </w:pPr>
       <w:proofErr w:type="spellStart"/>
       <w:r>
-        <w:t>TechWorld</w:t>
+        <w:t>Product.sellerID</w:t>
       </w:r>
       <w:proofErr w:type="spellEnd"/>
       <w:r>
-        <w:t>', '9876 Pine St');</w:t>
-      </w:r>
-    </w:p>
-    <w:p>
-      <w:pPr>
-        <w:pStyle w:val="ListParagraph"/>
-        <w:ind w:left="1211"/>
-      </w:pPr>
-    </w:p>
-    <w:p>
-      <w:pPr>
-        <w:pStyle w:val="ListParagraph"/>
-        <w:numPr>
-          <w:ilvl w:val="0"/>
-          <w:numId w:val="1"/>
-        </w:numPr>
-      </w:pPr>
-      <w:r>
-        <w:t xml:space="preserve"> Write a query to delete data from table with validations</w:t>
-      </w:r>
-    </w:p>
-    <w:p>
-      <w:pPr>
-        <w:pStyle w:val="ListParagraph"/>
-      </w:pPr>
-    </w:p>
-    <w:p>
-      <w:pPr>
-        <w:pStyle w:val="ListParagraph"/>
-        <w:numPr>
-          <w:ilvl w:val="0"/>
-          <w:numId w:val="3"/>
-        </w:numPr>
-      </w:pPr>
-      <w:r>
-        <w:t xml:space="preserve">IF EXISTS (SELECT 1 FROM Employees WHERE </w:t>
+        <w:t xml:space="preserve"> = </w:t>
       </w:r>
       <w:proofErr w:type="spellStart"/>
       <w:r>
-        <w:t>EmployeeID</w:t>
+        <w:t>Seller.sellerID</w:t>
       </w:r>
       <w:proofErr w:type="spellEnd"/>
       <w:r>
-        <w:t xml:space="preserve"> = 1) BEGIN</w:t>
-      </w:r>
-    </w:p>
-    <w:p>
-      <w:pPr>
-        <w:pStyle w:val="ListParagraph"/>
-        <w:ind w:left="1211"/>
-      </w:pPr>
-      <w:r>
-        <w:t>DELETE FROM Employees</w:t>
-      </w:r>
-    </w:p>
-    <w:p>
-      <w:pPr>
-        <w:pStyle w:val="ListParagraph"/>
-        <w:ind w:left="1211"/>
-      </w:pPr>
-      <w:r>
-        <w:t xml:space="preserve"> WHERE </w:t>
-      </w:r>
-      <w:proofErr w:type="spellStart"/>
-      <w:r>
-        <w:t>EmployeeID</w:t>
-      </w:r>
-      <w:proofErr w:type="spellEnd"/>
-      <w:r>
-        <w:t xml:space="preserve"> = </w:t>
-      </w:r>
-      <w:proofErr w:type="gramStart"/>
-      <w:r>
-        <w:t>1;</w:t>
-      </w:r>
-      <w:r>
-        <w:t>.</w:t>
-      </w:r>
-      <w:proofErr w:type="gramEnd"/>
-      <w:r>
-        <w:t xml:space="preserve"> </w:t>
-      </w:r>
-    </w:p>
-    <w:p>
-      <w:pPr>
-        <w:pStyle w:val="ListParagraph"/>
-        <w:ind w:left="1211"/>
-      </w:pPr>
-      <w:r>
-        <w:t>PRINT 'Employee deleted successfully.';</w:t>
-      </w:r>
-    </w:p>
-    <w:p>
-      <w:pPr>
-        <w:pStyle w:val="ListParagraph"/>
-        <w:ind w:left="1211"/>
-      </w:pPr>
-      <w:r>
-        <w:lastRenderedPageBreak/>
-        <w:t>END</w:t>
-      </w:r>
-    </w:p>
-    <w:p>
-      <w:pPr>
-        <w:pStyle w:val="ListParagraph"/>
-        <w:ind w:left="1211"/>
-      </w:pPr>
-      <w:r>
-        <w:t>ELSE</w:t>
-      </w:r>
-    </w:p>
-    <w:p>
-      <w:pPr>
-        <w:pStyle w:val="ListParagraph"/>
-        <w:ind w:left="1211"/>
-      </w:pPr>
-      <w:r>
-        <w:t>BEGIN</w:t>
-      </w:r>
-    </w:p>
-    <w:p>
-      <w:pPr>
-        <w:pStyle w:val="ListParagraph"/>
-        <w:ind w:left="1211"/>
-      </w:pPr>
-      <w:r>
-        <w:t xml:space="preserve">   </w:t>
-      </w:r>
-      <w:r>
-        <w:t>PRINT 'Employee not found.';</w:t>
-      </w:r>
-    </w:p>
-    <w:p>
-      <w:pPr>
-        <w:pStyle w:val="ListParagraph"/>
-        <w:ind w:left="1211"/>
-      </w:pPr>
-      <w:r>
-        <w:t>END</w:t>
-      </w:r>
-    </w:p>
-    <w:p>
-      <w:pPr>
-        <w:pStyle w:val="ListParagraph"/>
-        <w:numPr>
-          <w:ilvl w:val="0"/>
-          <w:numId w:val="1"/>
-        </w:numPr>
-      </w:pPr>
-      <w:r>
-        <w:t xml:space="preserve"> Write a query to insert new column in existing table. </w:t>
-      </w:r>
-    </w:p>
-    <w:p>
-      <w:pPr>
-        <w:pStyle w:val="ListParagraph"/>
-      </w:pPr>
-    </w:p>
-    <w:p>
-      <w:pPr>
-        <w:pStyle w:val="ListParagraph"/>
-        <w:numPr>
-          <w:ilvl w:val="0"/>
-          <w:numId w:val="3"/>
-        </w:numPr>
-      </w:pPr>
-    </w:p>
-    <w:p>
-      <w:pPr>
-        <w:pStyle w:val="ListParagraph"/>
-        <w:ind w:left="1211"/>
-      </w:pPr>
-      <w:r>
-        <w:t>ALTER TABLE Employees</w:t>
-      </w:r>
-    </w:p>
-    <w:p>
-      <w:pPr>
-        <w:pStyle w:val="ListParagraph"/>
-        <w:ind w:left="1211"/>
-      </w:pPr>
-      <w:r>
-        <w:t xml:space="preserve">ADD </w:t>
-      </w:r>
-      <w:proofErr w:type="spellStart"/>
-      <w:r>
-        <w:t>MiddleName</w:t>
-      </w:r>
-      <w:proofErr w:type="spellEnd"/>
-      <w:r>
-        <w:t xml:space="preserve"> </w:t>
-      </w:r>
-      <w:proofErr w:type="gramStart"/>
-      <w:r>
-        <w:t>VARCHAR(</w:t>
-      </w:r>
-      <w:proofErr w:type="gramEnd"/>
-      <w:r>
-        <w:t>50),</w:t>
-      </w:r>
-    </w:p>
-    <w:p>
-      <w:pPr>
-        <w:pStyle w:val="ListParagraph"/>
-        <w:ind w:left="1211"/>
-      </w:pPr>
-      <w:proofErr w:type="spellStart"/>
-      <w:r>
-        <w:t>DepartmentCode</w:t>
-      </w:r>
-      <w:proofErr w:type="spellEnd"/>
-      <w:r>
-        <w:t xml:space="preserve"> INT;</w:t>
-      </w:r>
-    </w:p>
-    <w:p>
-      <w:pPr>
-        <w:pStyle w:val="ListParagraph"/>
-        <w:ind w:left="1211"/>
-      </w:pPr>
-      <w:r>
-        <w:t xml:space="preserve">ADD </w:t>
-      </w:r>
-      <w:proofErr w:type="spellStart"/>
-      <w:r>
-        <w:t>DateOfBirth</w:t>
-      </w:r>
-      <w:proofErr w:type="spellEnd"/>
-      <w:r>
-        <w:t xml:space="preserve"> DATE DEFAULT '2000-01-01';</w:t>
-      </w:r>
-    </w:p>
-    <w:p>
-      <w:pPr>
-        <w:pStyle w:val="ListParagraph"/>
-        <w:ind w:left="1211"/>
-      </w:pPr>
-      <w:r>
-        <w:t>);</w:t>
-      </w:r>
-    </w:p>
-    <w:p>
-      <w:pPr>
-        <w:pStyle w:val="ListParagraph"/>
-        <w:ind w:left="1211"/>
-      </w:pPr>
-    </w:p>
-    <w:p>
-      <w:pPr>
-        <w:pStyle w:val="ListParagraph"/>
-        <w:numPr>
-          <w:ilvl w:val="0"/>
-          <w:numId w:val="1"/>
-        </w:numPr>
-      </w:pPr>
-      <w:r>
-        <w:t xml:space="preserve"> Write a query to drop table and database.</w:t>
-      </w:r>
-    </w:p>
-    <w:p>
-      <w:pPr>
-        <w:pStyle w:val="ListParagraph"/>
-      </w:pPr>
-    </w:p>
-    <w:p>
-      <w:pPr>
-        <w:pStyle w:val="ListParagraph"/>
-        <w:numPr>
-          <w:ilvl w:val="0"/>
-          <w:numId w:val="3"/>
-        </w:numPr>
-      </w:pPr>
-      <w:r>
-        <w:t>CREATE TABLE Salary (</w:t>
-      </w:r>
-    </w:p>
-    <w:p>
-      <w:pPr>
-        <w:pStyle w:val="ListParagraph"/>
-        <w:ind w:left="1211"/>
-      </w:pPr>
-      <w:r>
-        <w:t xml:space="preserve">  </w:t>
-      </w:r>
-      <w:proofErr w:type="spellStart"/>
-      <w:r>
-        <w:t>employee_id</w:t>
-      </w:r>
-      <w:proofErr w:type="spellEnd"/>
-      <w:r>
-        <w:t xml:space="preserve"> INT PRIMARY KEY,</w:t>
-      </w:r>
-    </w:p>
-    <w:p>
-      <w:pPr>
-        <w:pStyle w:val="ListParagraph"/>
-        <w:ind w:left="1211"/>
-      </w:pPr>
-      <w:proofErr w:type="spellStart"/>
-      <w:r>
-        <w:t>employee_name</w:t>
-      </w:r>
-      <w:proofErr w:type="spellEnd"/>
-      <w:r>
-        <w:t xml:space="preserve"> </w:t>
-      </w:r>
-      <w:proofErr w:type="gramStart"/>
-      <w:r>
-        <w:t>VARCHAR(</w:t>
-      </w:r>
-      <w:proofErr w:type="gramEnd"/>
-      <w:r>
-        <w:t>100),</w:t>
-      </w:r>
-    </w:p>
-    <w:p>
-      <w:pPr>
-        <w:pStyle w:val="ListParagraph"/>
-        <w:ind w:left="1211"/>
-      </w:pPr>
-      <w:r>
-        <w:t>s</w:t>
-      </w:r>
-      <w:r>
-        <w:t xml:space="preserve">alary </w:t>
-      </w:r>
-      <w:proofErr w:type="gramStart"/>
-      <w:r>
-        <w:t>DECIMAL(</w:t>
-      </w:r>
-      <w:proofErr w:type="gramEnd"/>
-      <w:r>
-        <w:t>10, 2)</w:t>
-      </w:r>
-    </w:p>
-    <w:p>
-      <w:pPr>
-        <w:pStyle w:val="ListParagraph"/>
-        <w:ind w:left="1211"/>
-      </w:pPr>
-      <w:r>
-        <w:t>);</w:t>
-      </w:r>
-    </w:p>
-    <w:p>
-      <w:pPr>
-        <w:pStyle w:val="ListParagraph"/>
-        <w:ind w:left="1211"/>
-      </w:pPr>
-      <w:r>
-        <w:t>INSERT INTO Salary (</w:t>
-      </w:r>
-      <w:proofErr w:type="spellStart"/>
-      <w:r>
-        <w:t>employee_id</w:t>
-      </w:r>
-      <w:proofErr w:type="spellEnd"/>
-      <w:r>
-        <w:t xml:space="preserve">, </w:t>
-      </w:r>
-      <w:proofErr w:type="spellStart"/>
-      <w:r>
-        <w:t>employee_name</w:t>
-      </w:r>
-      <w:proofErr w:type="spellEnd"/>
-      <w:r>
-        <w:t>, salary) VALUES</w:t>
-      </w:r>
-    </w:p>
-    <w:p>
-      <w:r>
-        <w:t xml:space="preserve">                       </w:t>
-      </w:r>
-      <w:r>
-        <w:t xml:space="preserve">(1, 'John Doe', 55000.00), </w:t>
-      </w:r>
-    </w:p>
-    <w:p>
-      <w:r>
-        <w:t xml:space="preserve">                       </w:t>
-      </w:r>
-      <w:r>
-        <w:t xml:space="preserve">(2, 'Jane Smith', 62000.00), </w:t>
-      </w:r>
-    </w:p>
-    <w:p>
-      <w:r>
-        <w:t xml:space="preserve">                       </w:t>
-      </w:r>
-      <w:r>
-        <w:t>(3, 'Alice Johnson', 70000.00);</w:t>
-      </w:r>
-    </w:p>
-    <w:p>
-      <w:pPr>
-        <w:pStyle w:val="ListParagraph"/>
-        <w:numPr>
-          <w:ilvl w:val="0"/>
-          <w:numId w:val="1"/>
-        </w:numPr>
-      </w:pPr>
-      <w:r>
-        <w:t xml:space="preserve">Write a query to find max and min value from table. </w:t>
-      </w:r>
-    </w:p>
-    <w:p>
-      <w:pPr>
-        <w:pStyle w:val="ListParagraph"/>
-      </w:pPr>
-    </w:p>
-    <w:p>
-      <w:pPr>
-        <w:pStyle w:val="ListParagraph"/>
-        <w:numPr>
-          <w:ilvl w:val="0"/>
-          <w:numId w:val="3"/>
-        </w:numPr>
-      </w:pPr>
-      <w:r>
-        <w:t xml:space="preserve">SELECT </w:t>
-      </w:r>
-      <w:proofErr w:type="gramStart"/>
-      <w:r>
-        <w:t>MAX(</w:t>
-      </w:r>
-      <w:proofErr w:type="gramEnd"/>
-      <w:r>
-        <w:t xml:space="preserve">salary) AS </w:t>
-      </w:r>
-      <w:proofErr w:type="spellStart"/>
-      <w:r>
-        <w:t>max_salary</w:t>
-      </w:r>
-      <w:proofErr w:type="spellEnd"/>
-      <w:r>
-        <w:t xml:space="preserve">, </w:t>
-      </w:r>
-    </w:p>
-    <w:p>
-      <w:pPr>
-        <w:pStyle w:val="ListParagraph"/>
-        <w:ind w:left="1211"/>
-      </w:pPr>
-      <w:proofErr w:type="gramStart"/>
-      <w:r>
-        <w:t>MIN(</w:t>
-      </w:r>
-      <w:proofErr w:type="gramEnd"/>
-      <w:r>
-        <w:t xml:space="preserve">salary) AS </w:t>
-      </w:r>
-      <w:proofErr w:type="spellStart"/>
-      <w:r>
-        <w:t>min_salary</w:t>
-      </w:r>
-      <w:proofErr w:type="spellEnd"/>
-      <w:r>
-        <w:t xml:space="preserve"> FROM employees;</w:t>
-      </w:r>
-    </w:p>
-    <w:p>
-      <w:pPr>
-        <w:pStyle w:val="ListParagraph"/>
-        <w:ind w:left="1211"/>
-      </w:pPr>
-      <w:r>
-        <w:t>FROM employees;</w:t>
-      </w:r>
-    </w:p>
-    <w:tbl>
-      <w:tblPr>
-        <w:tblStyle w:val="TableGrid"/>
-        <w:tblW w:w="0" w:type="auto"/>
-        <w:tblInd w:w="1211" w:type="dxa"/>
-        <w:tblLook w:val="04A0" w:firstRow="1" w:lastRow="0" w:firstColumn="1" w:lastColumn="0" w:noHBand="0" w:noVBand="1"/>
-      </w:tblPr>
-      <w:tblGrid>
-        <w:gridCol w:w="3832"/>
-        <w:gridCol w:w="3973"/>
-      </w:tblGrid>
-      <w:tr>
-        <w:tc>
-          <w:tcPr>
-            <w:tcW w:w="4508" w:type="dxa"/>
-          </w:tcPr>
-          <w:p>
-            <w:pPr>
-              <w:pStyle w:val="ListParagraph"/>
-              <w:ind w:left="0"/>
-            </w:pPr>
-            <w:proofErr w:type="spellStart"/>
-            <w:r>
-              <w:t>max_salary</w:t>
-            </w:r>
-            <w:proofErr w:type="spellEnd"/>
-          </w:p>
-        </w:tc>
-        <w:tc>
-          <w:tcPr>
-            <w:tcW w:w="4508" w:type="dxa"/>
-          </w:tcPr>
-          <w:p>
-            <w:pPr>
-              <w:pStyle w:val="ListParagraph"/>
-              <w:ind w:left="0" w:firstLine="720"/>
-            </w:pPr>
-            <w:proofErr w:type="spellStart"/>
-            <w:r>
-              <w:t>min_salary</w:t>
-            </w:r>
-            <w:proofErr w:type="spellEnd"/>
-          </w:p>
-        </w:tc>
-      </w:tr>
-      <w:tr>
-        <w:tc>
-          <w:tcPr>
-            <w:tcW w:w="4508" w:type="dxa"/>
-          </w:tcPr>
-          <w:p>
-            <w:pPr>
-              <w:pStyle w:val="ListParagraph"/>
-              <w:ind w:left="0"/>
-            </w:pPr>
-            <w:r>
-              <w:t>70000</w:t>
-            </w:r>
-          </w:p>
-        </w:tc>
-        <w:tc>
-          <w:tcPr>
-            <w:tcW w:w="4508" w:type="dxa"/>
-          </w:tcPr>
-          <w:p>
-            <w:pPr>
-              <w:pStyle w:val="ListParagraph"/>
-              <w:ind w:left="0"/>
-            </w:pPr>
-            <w:r>
-              <w:t>40000</w:t>
-            </w:r>
-          </w:p>
-        </w:tc>
-      </w:tr>
-    </w:tbl>
-    <w:p>
-      <w:pPr>
-        <w:pStyle w:val="ListParagraph"/>
-        <w:ind w:left="1211"/>
-      </w:pPr>
-    </w:p>
-    <w:p>
-      <w:pPr>
-        <w:pStyle w:val="ListParagraph"/>
-        <w:ind w:left="1211"/>
-      </w:pPr>
-    </w:p>
-    <w:p>
-      <w:pPr>
-        <w:pStyle w:val="ListParagraph"/>
-        <w:numPr>
-          <w:ilvl w:val="0"/>
-          <w:numId w:val="1"/>
-        </w:numPr>
-      </w:pPr>
-      <w:r>
-        <w:t xml:space="preserve"> Create two tables named Seller and Product apply foreign key in product table Fetch data from both </w:t>
-      </w:r>
-      <w:proofErr w:type="gramStart"/>
-      <w:r>
-        <w:t>table</w:t>
-      </w:r>
-      <w:proofErr w:type="gramEnd"/>
-      <w:r>
-        <w:t xml:space="preserve"> using different joins.</w:t>
-      </w:r>
-    </w:p>
-    <w:p>
-      <w:pPr>
-        <w:pStyle w:val="ListParagraph"/>
-      </w:pPr>
-    </w:p>
-    <w:p>
-      <w:pPr>
-        <w:pStyle w:val="ListParagraph"/>
-        <w:numPr>
-          <w:ilvl w:val="0"/>
-          <w:numId w:val="3"/>
-        </w:numPr>
-      </w:pPr>
-      <w:r>
-        <w:t>CREATE TABLE Seller (</w:t>
-      </w:r>
-    </w:p>
-    <w:p>
-      <w:pPr>
-        <w:pStyle w:val="ListParagraph"/>
-        <w:ind w:left="1211"/>
-      </w:pPr>
-      <w:proofErr w:type="spellStart"/>
-      <w:r>
-        <w:t>seller_id</w:t>
-      </w:r>
-      <w:proofErr w:type="spellEnd"/>
-      <w:r>
-        <w:t xml:space="preserve"> INT PRIMARY KEY,</w:t>
-      </w:r>
-    </w:p>
-    <w:p>
-      <w:pPr>
-        <w:pStyle w:val="ListParagraph"/>
-        <w:ind w:left="1211"/>
-      </w:pPr>
-      <w:proofErr w:type="spellStart"/>
-      <w:r>
-        <w:t>seller_name</w:t>
-      </w:r>
-      <w:proofErr w:type="spellEnd"/>
-      <w:r>
-        <w:t xml:space="preserve"> </w:t>
-      </w:r>
-      <w:proofErr w:type="gramStart"/>
-      <w:r>
-        <w:t>VARCHAR(</w:t>
-      </w:r>
-      <w:proofErr w:type="gramEnd"/>
-      <w:r>
-        <w:t>100),</w:t>
-      </w:r>
-    </w:p>
-    <w:p>
-      <w:pPr>
-        <w:pStyle w:val="ListParagraph"/>
-        <w:ind w:left="1211"/>
-      </w:pPr>
-      <w:proofErr w:type="spellStart"/>
-      <w:r>
-        <w:t>contact_info</w:t>
-      </w:r>
-      <w:proofErr w:type="spellEnd"/>
-      <w:r>
-        <w:t xml:space="preserve"> </w:t>
-      </w:r>
-      <w:proofErr w:type="gramStart"/>
-      <w:r>
-        <w:t>VARCHAR(</w:t>
-      </w:r>
-      <w:proofErr w:type="gramEnd"/>
-      <w:r>
-        <w:t>100)</w:t>
-      </w:r>
-    </w:p>
-    <w:p>
-      <w:pPr>
-        <w:pStyle w:val="ListParagraph"/>
-        <w:ind w:left="1211"/>
-      </w:pPr>
-      <w:r>
-        <w:t>);</w:t>
-      </w:r>
-    </w:p>
-    <w:p>
-      <w:pPr>
-        <w:pStyle w:val="ListParagraph"/>
-        <w:numPr>
-          <w:ilvl w:val="0"/>
-          <w:numId w:val="3"/>
-        </w:numPr>
-      </w:pPr>
-      <w:r>
-        <w:t>CREATE TABLE Product (</w:t>
-      </w:r>
-    </w:p>
-    <w:p>
-      <w:pPr>
-        <w:pStyle w:val="ListParagraph"/>
-        <w:ind w:left="1211"/>
-      </w:pPr>
-      <w:proofErr w:type="spellStart"/>
-      <w:r>
-        <w:t>product_id</w:t>
-      </w:r>
-      <w:proofErr w:type="spellEnd"/>
-      <w:r>
-        <w:t xml:space="preserve"> INT PRIMARY KEY,</w:t>
-      </w:r>
-    </w:p>
-    <w:p>
-      <w:pPr>
-        <w:pStyle w:val="ListParagraph"/>
-        <w:ind w:left="1211"/>
-      </w:pPr>
-      <w:proofErr w:type="spellStart"/>
-      <w:r>
-        <w:t>product_name</w:t>
-      </w:r>
-      <w:proofErr w:type="spellEnd"/>
-      <w:r>
-        <w:t xml:space="preserve"> </w:t>
-      </w:r>
-      <w:proofErr w:type="gramStart"/>
-      <w:r>
-        <w:t>VARCHAR(</w:t>
-      </w:r>
-      <w:proofErr w:type="gramEnd"/>
-      <w:r>
-        <w:t>100),</w:t>
-      </w:r>
-    </w:p>
-    <w:p>
-      <w:pPr>
-        <w:pStyle w:val="ListParagraph"/>
-        <w:ind w:left="1211"/>
-      </w:pPr>
-      <w:r>
-        <w:lastRenderedPageBreak/>
-        <w:t xml:space="preserve">price </w:t>
-      </w:r>
-      <w:proofErr w:type="gramStart"/>
-      <w:r>
-        <w:t>DECIMAL(</w:t>
-      </w:r>
-      <w:proofErr w:type="gramEnd"/>
-      <w:r>
-        <w:t>10, 2),</w:t>
-      </w:r>
-    </w:p>
-    <w:p>
-      <w:pPr>
-        <w:pStyle w:val="ListParagraph"/>
-        <w:ind w:left="1211"/>
-      </w:pPr>
-      <w:proofErr w:type="spellStart"/>
-      <w:r>
-        <w:t>seller_id</w:t>
-      </w:r>
-      <w:proofErr w:type="spellEnd"/>
-      <w:r>
-        <w:t xml:space="preserve"> INT,</w:t>
-      </w:r>
-    </w:p>
-    <w:p>
-      <w:pPr>
-        <w:pStyle w:val="ListParagraph"/>
-        <w:ind w:left="1211"/>
-      </w:pPr>
-      <w:r>
-        <w:t>FOREIGN KEY (</w:t>
-      </w:r>
-      <w:proofErr w:type="spellStart"/>
-      <w:r>
-        <w:t>seller_id</w:t>
-      </w:r>
-      <w:proofErr w:type="spellEnd"/>
-      <w:r>
-        <w:t>) REFERENCES Seller(</w:t>
-      </w:r>
-      <w:proofErr w:type="spellStart"/>
-      <w:r>
-        <w:t>seller_id</w:t>
-      </w:r>
-      <w:proofErr w:type="spellEnd"/>
-      <w:r>
-        <w:t>)</w:t>
-      </w:r>
-    </w:p>
-    <w:p>
-      <w:pPr>
-        <w:pStyle w:val="ListParagraph"/>
-        <w:ind w:left="1211"/>
-      </w:pPr>
-      <w:r>
-        <w:t>);</w:t>
-      </w:r>
+        <w:t>;</w:t>
+      </w:r>
+    </w:p>
+    <w:p>
+      <w:pPr>
+        <w:pStyle w:val="ListParagraph"/>
+        <w:ind w:left="1440"/>
+      </w:pPr>
+    </w:p>
+    <w:p>
+      <w:pPr>
+        <w:pStyle w:val="ListParagraph"/>
+        <w:ind w:left="1440"/>
+      </w:pPr>
+    </w:p>
+    <w:p>
+      <w:pPr>
+        <w:pStyle w:val="ListParagraph"/>
+        <w:ind w:left="1800"/>
+      </w:pPr>
+    </w:p>
+    <w:p>
+      <w:pPr>
+        <w:pStyle w:val="ListParagraph"/>
+        <w:ind w:left="1800"/>
+      </w:pPr>
     </w:p>
     <w:p>
       <w:pPr>
@@ -2005,7 +2866,7 @@
   <w:abstractNum w:abstractNumId="0" w15:restartNumberingAfterBreak="0">
     <w:nsid w:val="038E132B"/>
     <w:multiLevelType w:val="hybridMultilevel"/>
-    <w:tmpl w:val="0F7A34A0"/>
+    <w:tmpl w:val="C52CE208"/>
     <w:lvl w:ilvl="0" w:tplc="4009000F">
       <w:start w:val="1"/>
       <w:numFmt w:val="decimal"/>
@@ -2092,6 +2953,321 @@
     </w:lvl>
   </w:abstractNum>
   <w:abstractNum w:abstractNumId="1" w15:restartNumberingAfterBreak="0">
+    <w:nsid w:val="03D24F23"/>
+    <w:multiLevelType w:val="hybridMultilevel"/>
+    <w:tmpl w:val="21423742"/>
+    <w:lvl w:ilvl="0" w:tplc="8E48EF90">
+      <w:start w:val="1"/>
+      <w:numFmt w:val="decimal"/>
+      <w:lvlText w:val="%1."/>
+      <w:lvlJc w:val="left"/>
+      <w:pPr>
+        <w:ind w:left="1800" w:hanging="360"/>
+      </w:pPr>
+      <w:rPr>
+        <w:rFonts w:hint="default"/>
+      </w:rPr>
+    </w:lvl>
+    <w:lvl w:ilvl="1" w:tplc="40090019" w:tentative="1">
+      <w:start w:val="1"/>
+      <w:numFmt w:val="lowerLetter"/>
+      <w:lvlText w:val="%2."/>
+      <w:lvlJc w:val="left"/>
+      <w:pPr>
+        <w:ind w:left="2520" w:hanging="360"/>
+      </w:pPr>
+    </w:lvl>
+    <w:lvl w:ilvl="2" w:tplc="4009001B" w:tentative="1">
+      <w:start w:val="1"/>
+      <w:numFmt w:val="lowerRoman"/>
+      <w:lvlText w:val="%3."/>
+      <w:lvlJc w:val="right"/>
+      <w:pPr>
+        <w:ind w:left="3240" w:hanging="180"/>
+      </w:pPr>
+    </w:lvl>
+    <w:lvl w:ilvl="3" w:tplc="4009000F" w:tentative="1">
+      <w:start w:val="1"/>
+      <w:numFmt w:val="decimal"/>
+      <w:lvlText w:val="%4."/>
+      <w:lvlJc w:val="left"/>
+      <w:pPr>
+        <w:ind w:left="3960" w:hanging="360"/>
+      </w:pPr>
+    </w:lvl>
+    <w:lvl w:ilvl="4" w:tplc="40090019" w:tentative="1">
+      <w:start w:val="1"/>
+      <w:numFmt w:val="lowerLetter"/>
+      <w:lvlText w:val="%5."/>
+      <w:lvlJc w:val="left"/>
+      <w:pPr>
+        <w:ind w:left="4680" w:hanging="360"/>
+      </w:pPr>
+    </w:lvl>
+    <w:lvl w:ilvl="5" w:tplc="4009001B" w:tentative="1">
+      <w:start w:val="1"/>
+      <w:numFmt w:val="lowerRoman"/>
+      <w:lvlText w:val="%6."/>
+      <w:lvlJc w:val="right"/>
+      <w:pPr>
+        <w:ind w:left="5400" w:hanging="180"/>
+      </w:pPr>
+    </w:lvl>
+    <w:lvl w:ilvl="6" w:tplc="4009000F" w:tentative="1">
+      <w:start w:val="1"/>
+      <w:numFmt w:val="decimal"/>
+      <w:lvlText w:val="%7."/>
+      <w:lvlJc w:val="left"/>
+      <w:pPr>
+        <w:ind w:left="6120" w:hanging="360"/>
+      </w:pPr>
+    </w:lvl>
+    <w:lvl w:ilvl="7" w:tplc="40090019" w:tentative="1">
+      <w:start w:val="1"/>
+      <w:numFmt w:val="lowerLetter"/>
+      <w:lvlText w:val="%8."/>
+      <w:lvlJc w:val="left"/>
+      <w:pPr>
+        <w:ind w:left="6840" w:hanging="360"/>
+      </w:pPr>
+    </w:lvl>
+    <w:lvl w:ilvl="8" w:tplc="4009001B" w:tentative="1">
+      <w:start w:val="1"/>
+      <w:numFmt w:val="lowerRoman"/>
+      <w:lvlText w:val="%9."/>
+      <w:lvlJc w:val="right"/>
+      <w:pPr>
+        <w:ind w:left="7560" w:hanging="180"/>
+      </w:pPr>
+    </w:lvl>
+  </w:abstractNum>
+  <w:abstractNum w:abstractNumId="2" w15:restartNumberingAfterBreak="0">
+    <w:nsid w:val="075B6FAB"/>
+    <w:multiLevelType w:val="hybridMultilevel"/>
+    <w:tmpl w:val="C0E6BA48"/>
+    <w:lvl w:ilvl="0" w:tplc="4A284EE8">
+      <w:start w:val="1"/>
+      <w:numFmt w:val="bullet"/>
+      <w:lvlText w:val=""/>
+      <w:lvlJc w:val="left"/>
+      <w:pPr>
+        <w:ind w:left="1440" w:hanging="360"/>
+      </w:pPr>
+      <w:rPr>
+        <w:rFonts w:ascii="Symbol" w:hAnsi="Symbol" w:hint="default"/>
+      </w:rPr>
+    </w:lvl>
+    <w:lvl w:ilvl="1" w:tplc="40090003" w:tentative="1">
+      <w:start w:val="1"/>
+      <w:numFmt w:val="bullet"/>
+      <w:lvlText w:val="o"/>
+      <w:lvlJc w:val="left"/>
+      <w:pPr>
+        <w:ind w:left="2160" w:hanging="360"/>
+      </w:pPr>
+      <w:rPr>
+        <w:rFonts w:ascii="Courier New" w:hAnsi="Courier New" w:cs="Courier New" w:hint="default"/>
+      </w:rPr>
+    </w:lvl>
+    <w:lvl w:ilvl="2" w:tplc="40090005" w:tentative="1">
+      <w:start w:val="1"/>
+      <w:numFmt w:val="bullet"/>
+      <w:lvlText w:val=""/>
+      <w:lvlJc w:val="left"/>
+      <w:pPr>
+        <w:ind w:left="2880" w:hanging="360"/>
+      </w:pPr>
+      <w:rPr>
+        <w:rFonts w:ascii="Wingdings" w:hAnsi="Wingdings" w:hint="default"/>
+      </w:rPr>
+    </w:lvl>
+    <w:lvl w:ilvl="3" w:tplc="40090001" w:tentative="1">
+      <w:start w:val="1"/>
+      <w:numFmt w:val="bullet"/>
+      <w:lvlText w:val=""/>
+      <w:lvlJc w:val="left"/>
+      <w:pPr>
+        <w:ind w:left="3600" w:hanging="360"/>
+      </w:pPr>
+      <w:rPr>
+        <w:rFonts w:ascii="Symbol" w:hAnsi="Symbol" w:hint="default"/>
+      </w:rPr>
+    </w:lvl>
+    <w:lvl w:ilvl="4" w:tplc="40090003" w:tentative="1">
+      <w:start w:val="1"/>
+      <w:numFmt w:val="bullet"/>
+      <w:lvlText w:val="o"/>
+      <w:lvlJc w:val="left"/>
+      <w:pPr>
+        <w:ind w:left="4320" w:hanging="360"/>
+      </w:pPr>
+      <w:rPr>
+        <w:rFonts w:ascii="Courier New" w:hAnsi="Courier New" w:cs="Courier New" w:hint="default"/>
+      </w:rPr>
+    </w:lvl>
+    <w:lvl w:ilvl="5" w:tplc="40090005" w:tentative="1">
+      <w:start w:val="1"/>
+      <w:numFmt w:val="bullet"/>
+      <w:lvlText w:val=""/>
+      <w:lvlJc w:val="left"/>
+      <w:pPr>
+        <w:ind w:left="5040" w:hanging="360"/>
+      </w:pPr>
+      <w:rPr>
+        <w:rFonts w:ascii="Wingdings" w:hAnsi="Wingdings" w:hint="default"/>
+      </w:rPr>
+    </w:lvl>
+    <w:lvl w:ilvl="6" w:tplc="40090001" w:tentative="1">
+      <w:start w:val="1"/>
+      <w:numFmt w:val="bullet"/>
+      <w:lvlText w:val=""/>
+      <w:lvlJc w:val="left"/>
+      <w:pPr>
+        <w:ind w:left="5760" w:hanging="360"/>
+      </w:pPr>
+      <w:rPr>
+        <w:rFonts w:ascii="Symbol" w:hAnsi="Symbol" w:hint="default"/>
+      </w:rPr>
+    </w:lvl>
+    <w:lvl w:ilvl="7" w:tplc="40090003" w:tentative="1">
+      <w:start w:val="1"/>
+      <w:numFmt w:val="bullet"/>
+      <w:lvlText w:val="o"/>
+      <w:lvlJc w:val="left"/>
+      <w:pPr>
+        <w:ind w:left="6480" w:hanging="360"/>
+      </w:pPr>
+      <w:rPr>
+        <w:rFonts w:ascii="Courier New" w:hAnsi="Courier New" w:cs="Courier New" w:hint="default"/>
+      </w:rPr>
+    </w:lvl>
+    <w:lvl w:ilvl="8" w:tplc="40090005" w:tentative="1">
+      <w:start w:val="1"/>
+      <w:numFmt w:val="bullet"/>
+      <w:lvlText w:val=""/>
+      <w:lvlJc w:val="left"/>
+      <w:pPr>
+        <w:ind w:left="7200" w:hanging="360"/>
+      </w:pPr>
+      <w:rPr>
+        <w:rFonts w:ascii="Wingdings" w:hAnsi="Wingdings" w:hint="default"/>
+      </w:rPr>
+    </w:lvl>
+  </w:abstractNum>
+  <w:abstractNum w:abstractNumId="3" w15:restartNumberingAfterBreak="0">
+    <w:nsid w:val="084902DA"/>
+    <w:multiLevelType w:val="hybridMultilevel"/>
+    <w:tmpl w:val="084EFBF4"/>
+    <w:lvl w:ilvl="0" w:tplc="4A284EE8">
+      <w:start w:val="1"/>
+      <w:numFmt w:val="bullet"/>
+      <w:lvlText w:val=""/>
+      <w:lvlJc w:val="left"/>
+      <w:pPr>
+        <w:ind w:left="1211" w:hanging="360"/>
+      </w:pPr>
+      <w:rPr>
+        <w:rFonts w:ascii="Symbol" w:hAnsi="Symbol" w:hint="default"/>
+      </w:rPr>
+    </w:lvl>
+    <w:lvl w:ilvl="1" w:tplc="40090003" w:tentative="1">
+      <w:start w:val="1"/>
+      <w:numFmt w:val="bullet"/>
+      <w:lvlText w:val="o"/>
+      <w:lvlJc w:val="left"/>
+      <w:pPr>
+        <w:ind w:left="1931" w:hanging="360"/>
+      </w:pPr>
+      <w:rPr>
+        <w:rFonts w:ascii="Courier New" w:hAnsi="Courier New" w:cs="Courier New" w:hint="default"/>
+      </w:rPr>
+    </w:lvl>
+    <w:lvl w:ilvl="2" w:tplc="40090005" w:tentative="1">
+      <w:start w:val="1"/>
+      <w:numFmt w:val="bullet"/>
+      <w:lvlText w:val=""/>
+      <w:lvlJc w:val="left"/>
+      <w:pPr>
+        <w:ind w:left="2651" w:hanging="360"/>
+      </w:pPr>
+      <w:rPr>
+        <w:rFonts w:ascii="Wingdings" w:hAnsi="Wingdings" w:hint="default"/>
+      </w:rPr>
+    </w:lvl>
+    <w:lvl w:ilvl="3" w:tplc="40090001" w:tentative="1">
+      <w:start w:val="1"/>
+      <w:numFmt w:val="bullet"/>
+      <w:lvlText w:val=""/>
+      <w:lvlJc w:val="left"/>
+      <w:pPr>
+        <w:ind w:left="3371" w:hanging="360"/>
+      </w:pPr>
+      <w:rPr>
+        <w:rFonts w:ascii="Symbol" w:hAnsi="Symbol" w:hint="default"/>
+      </w:rPr>
+    </w:lvl>
+    <w:lvl w:ilvl="4" w:tplc="40090003" w:tentative="1">
+      <w:start w:val="1"/>
+      <w:numFmt w:val="bullet"/>
+      <w:lvlText w:val="o"/>
+      <w:lvlJc w:val="left"/>
+      <w:pPr>
+        <w:ind w:left="4091" w:hanging="360"/>
+      </w:pPr>
+      <w:rPr>
+        <w:rFonts w:ascii="Courier New" w:hAnsi="Courier New" w:cs="Courier New" w:hint="default"/>
+      </w:rPr>
+    </w:lvl>
+    <w:lvl w:ilvl="5" w:tplc="40090005" w:tentative="1">
+      <w:start w:val="1"/>
+      <w:numFmt w:val="bullet"/>
+      <w:lvlText w:val=""/>
+      <w:lvlJc w:val="left"/>
+      <w:pPr>
+        <w:ind w:left="4811" w:hanging="360"/>
+      </w:pPr>
+      <w:rPr>
+        <w:rFonts w:ascii="Wingdings" w:hAnsi="Wingdings" w:hint="default"/>
+      </w:rPr>
+    </w:lvl>
+    <w:lvl w:ilvl="6" w:tplc="40090001" w:tentative="1">
+      <w:start w:val="1"/>
+      <w:numFmt w:val="bullet"/>
+      <w:lvlText w:val=""/>
+      <w:lvlJc w:val="left"/>
+      <w:pPr>
+        <w:ind w:left="5531" w:hanging="360"/>
+      </w:pPr>
+      <w:rPr>
+        <w:rFonts w:ascii="Symbol" w:hAnsi="Symbol" w:hint="default"/>
+      </w:rPr>
+    </w:lvl>
+    <w:lvl w:ilvl="7" w:tplc="40090003" w:tentative="1">
+      <w:start w:val="1"/>
+      <w:numFmt w:val="bullet"/>
+      <w:lvlText w:val="o"/>
+      <w:lvlJc w:val="left"/>
+      <w:pPr>
+        <w:ind w:left="6251" w:hanging="360"/>
+      </w:pPr>
+      <w:rPr>
+        <w:rFonts w:ascii="Courier New" w:hAnsi="Courier New" w:cs="Courier New" w:hint="default"/>
+      </w:rPr>
+    </w:lvl>
+    <w:lvl w:ilvl="8" w:tplc="40090005" w:tentative="1">
+      <w:start w:val="1"/>
+      <w:numFmt w:val="bullet"/>
+      <w:lvlText w:val=""/>
+      <w:lvlJc w:val="left"/>
+      <w:pPr>
+        <w:ind w:left="6971" w:hanging="360"/>
+      </w:pPr>
+      <w:rPr>
+        <w:rFonts w:ascii="Wingdings" w:hAnsi="Wingdings" w:hint="default"/>
+      </w:rPr>
+    </w:lvl>
+  </w:abstractNum>
+  <w:abstractNum w:abstractNumId="4" w15:restartNumberingAfterBreak="0">
     <w:nsid w:val="0A8C3FD1"/>
     <w:multiLevelType w:val="hybridMultilevel"/>
     <w:tmpl w:val="F476EC7A"/>
@@ -2204,7 +3380,7 @@
       </w:rPr>
     </w:lvl>
   </w:abstractNum>
-  <w:abstractNum w:abstractNumId="2" w15:restartNumberingAfterBreak="0">
+  <w:abstractNum w:abstractNumId="5" w15:restartNumberingAfterBreak="0">
     <w:nsid w:val="0E0D302F"/>
     <w:multiLevelType w:val="hybridMultilevel"/>
     <w:tmpl w:val="63B8E99E"/>
@@ -2317,7 +3493,233 @@
       </w:rPr>
     </w:lvl>
   </w:abstractNum>
-  <w:abstractNum w:abstractNumId="3" w15:restartNumberingAfterBreak="0">
+  <w:abstractNum w:abstractNumId="6" w15:restartNumberingAfterBreak="0">
+    <w:nsid w:val="19C84F3E"/>
+    <w:multiLevelType w:val="hybridMultilevel"/>
+    <w:tmpl w:val="6BC27C02"/>
+    <w:lvl w:ilvl="0" w:tplc="40090001">
+      <w:start w:val="1"/>
+      <w:numFmt w:val="bullet"/>
+      <w:lvlText w:val=""/>
+      <w:lvlJc w:val="left"/>
+      <w:pPr>
+        <w:ind w:left="1440" w:hanging="360"/>
+      </w:pPr>
+      <w:rPr>
+        <w:rFonts w:ascii="Symbol" w:hAnsi="Symbol" w:hint="default"/>
+      </w:rPr>
+    </w:lvl>
+    <w:lvl w:ilvl="1" w:tplc="40090003" w:tentative="1">
+      <w:start w:val="1"/>
+      <w:numFmt w:val="bullet"/>
+      <w:lvlText w:val="o"/>
+      <w:lvlJc w:val="left"/>
+      <w:pPr>
+        <w:ind w:left="2160" w:hanging="360"/>
+      </w:pPr>
+      <w:rPr>
+        <w:rFonts w:ascii="Courier New" w:hAnsi="Courier New" w:cs="Courier New" w:hint="default"/>
+      </w:rPr>
+    </w:lvl>
+    <w:lvl w:ilvl="2" w:tplc="40090005" w:tentative="1">
+      <w:start w:val="1"/>
+      <w:numFmt w:val="bullet"/>
+      <w:lvlText w:val=""/>
+      <w:lvlJc w:val="left"/>
+      <w:pPr>
+        <w:ind w:left="2880" w:hanging="360"/>
+      </w:pPr>
+      <w:rPr>
+        <w:rFonts w:ascii="Wingdings" w:hAnsi="Wingdings" w:hint="default"/>
+      </w:rPr>
+    </w:lvl>
+    <w:lvl w:ilvl="3" w:tplc="40090001" w:tentative="1">
+      <w:start w:val="1"/>
+      <w:numFmt w:val="bullet"/>
+      <w:lvlText w:val=""/>
+      <w:lvlJc w:val="left"/>
+      <w:pPr>
+        <w:ind w:left="3600" w:hanging="360"/>
+      </w:pPr>
+      <w:rPr>
+        <w:rFonts w:ascii="Symbol" w:hAnsi="Symbol" w:hint="default"/>
+      </w:rPr>
+    </w:lvl>
+    <w:lvl w:ilvl="4" w:tplc="40090003" w:tentative="1">
+      <w:start w:val="1"/>
+      <w:numFmt w:val="bullet"/>
+      <w:lvlText w:val="o"/>
+      <w:lvlJc w:val="left"/>
+      <w:pPr>
+        <w:ind w:left="4320" w:hanging="360"/>
+      </w:pPr>
+      <w:rPr>
+        <w:rFonts w:ascii="Courier New" w:hAnsi="Courier New" w:cs="Courier New" w:hint="default"/>
+      </w:rPr>
+    </w:lvl>
+    <w:lvl w:ilvl="5" w:tplc="40090005" w:tentative="1">
+      <w:start w:val="1"/>
+      <w:numFmt w:val="bullet"/>
+      <w:lvlText w:val=""/>
+      <w:lvlJc w:val="left"/>
+      <w:pPr>
+        <w:ind w:left="5040" w:hanging="360"/>
+      </w:pPr>
+      <w:rPr>
+        <w:rFonts w:ascii="Wingdings" w:hAnsi="Wingdings" w:hint="default"/>
+      </w:rPr>
+    </w:lvl>
+    <w:lvl w:ilvl="6" w:tplc="40090001" w:tentative="1">
+      <w:start w:val="1"/>
+      <w:numFmt w:val="bullet"/>
+      <w:lvlText w:val=""/>
+      <w:lvlJc w:val="left"/>
+      <w:pPr>
+        <w:ind w:left="5760" w:hanging="360"/>
+      </w:pPr>
+      <w:rPr>
+        <w:rFonts w:ascii="Symbol" w:hAnsi="Symbol" w:hint="default"/>
+      </w:rPr>
+    </w:lvl>
+    <w:lvl w:ilvl="7" w:tplc="40090003" w:tentative="1">
+      <w:start w:val="1"/>
+      <w:numFmt w:val="bullet"/>
+      <w:lvlText w:val="o"/>
+      <w:lvlJc w:val="left"/>
+      <w:pPr>
+        <w:ind w:left="6480" w:hanging="360"/>
+      </w:pPr>
+      <w:rPr>
+        <w:rFonts w:ascii="Courier New" w:hAnsi="Courier New" w:cs="Courier New" w:hint="default"/>
+      </w:rPr>
+    </w:lvl>
+    <w:lvl w:ilvl="8" w:tplc="40090005" w:tentative="1">
+      <w:start w:val="1"/>
+      <w:numFmt w:val="bullet"/>
+      <w:lvlText w:val=""/>
+      <w:lvlJc w:val="left"/>
+      <w:pPr>
+        <w:ind w:left="7200" w:hanging="360"/>
+      </w:pPr>
+      <w:rPr>
+        <w:rFonts w:ascii="Wingdings" w:hAnsi="Wingdings" w:hint="default"/>
+      </w:rPr>
+    </w:lvl>
+  </w:abstractNum>
+  <w:abstractNum w:abstractNumId="7" w15:restartNumberingAfterBreak="0">
+    <w:nsid w:val="22A26051"/>
+    <w:multiLevelType w:val="hybridMultilevel"/>
+    <w:tmpl w:val="BEB4A5EE"/>
+    <w:lvl w:ilvl="0" w:tplc="40090001">
+      <w:start w:val="1"/>
+      <w:numFmt w:val="bullet"/>
+      <w:lvlText w:val=""/>
+      <w:lvlJc w:val="left"/>
+      <w:pPr>
+        <w:ind w:left="1440" w:hanging="360"/>
+      </w:pPr>
+      <w:rPr>
+        <w:rFonts w:ascii="Symbol" w:hAnsi="Symbol" w:hint="default"/>
+      </w:rPr>
+    </w:lvl>
+    <w:lvl w:ilvl="1" w:tplc="40090003" w:tentative="1">
+      <w:start w:val="1"/>
+      <w:numFmt w:val="bullet"/>
+      <w:lvlText w:val="o"/>
+      <w:lvlJc w:val="left"/>
+      <w:pPr>
+        <w:ind w:left="2160" w:hanging="360"/>
+      </w:pPr>
+      <w:rPr>
+        <w:rFonts w:ascii="Courier New" w:hAnsi="Courier New" w:cs="Courier New" w:hint="default"/>
+      </w:rPr>
+    </w:lvl>
+    <w:lvl w:ilvl="2" w:tplc="40090005" w:tentative="1">
+      <w:start w:val="1"/>
+      <w:numFmt w:val="bullet"/>
+      <w:lvlText w:val=""/>
+      <w:lvlJc w:val="left"/>
+      <w:pPr>
+        <w:ind w:left="2880" w:hanging="360"/>
+      </w:pPr>
+      <w:rPr>
+        <w:rFonts w:ascii="Wingdings" w:hAnsi="Wingdings" w:hint="default"/>
+      </w:rPr>
+    </w:lvl>
+    <w:lvl w:ilvl="3" w:tplc="40090001" w:tentative="1">
+      <w:start w:val="1"/>
+      <w:numFmt w:val="bullet"/>
+      <w:lvlText w:val=""/>
+      <w:lvlJc w:val="left"/>
+      <w:pPr>
+        <w:ind w:left="3600" w:hanging="360"/>
+      </w:pPr>
+      <w:rPr>
+        <w:rFonts w:ascii="Symbol" w:hAnsi="Symbol" w:hint="default"/>
+      </w:rPr>
+    </w:lvl>
+    <w:lvl w:ilvl="4" w:tplc="40090003" w:tentative="1">
+      <w:start w:val="1"/>
+      <w:numFmt w:val="bullet"/>
+      <w:lvlText w:val="o"/>
+      <w:lvlJc w:val="left"/>
+      <w:pPr>
+        <w:ind w:left="4320" w:hanging="360"/>
+      </w:pPr>
+      <w:rPr>
+        <w:rFonts w:ascii="Courier New" w:hAnsi="Courier New" w:cs="Courier New" w:hint="default"/>
+      </w:rPr>
+    </w:lvl>
+    <w:lvl w:ilvl="5" w:tplc="40090005" w:tentative="1">
+      <w:start w:val="1"/>
+      <w:numFmt w:val="bullet"/>
+      <w:lvlText w:val=""/>
+      <w:lvlJc w:val="left"/>
+      <w:pPr>
+        <w:ind w:left="5040" w:hanging="360"/>
+      </w:pPr>
+      <w:rPr>
+        <w:rFonts w:ascii="Wingdings" w:hAnsi="Wingdings" w:hint="default"/>
+      </w:rPr>
+    </w:lvl>
+    <w:lvl w:ilvl="6" w:tplc="40090001" w:tentative="1">
+      <w:start w:val="1"/>
+      <w:numFmt w:val="bullet"/>
+      <w:lvlText w:val=""/>
+      <w:lvlJc w:val="left"/>
+      <w:pPr>
+        <w:ind w:left="5760" w:hanging="360"/>
+      </w:pPr>
+      <w:rPr>
+        <w:rFonts w:ascii="Symbol" w:hAnsi="Symbol" w:hint="default"/>
+      </w:rPr>
+    </w:lvl>
+    <w:lvl w:ilvl="7" w:tplc="40090003" w:tentative="1">
+      <w:start w:val="1"/>
+      <w:numFmt w:val="bullet"/>
+      <w:lvlText w:val="o"/>
+      <w:lvlJc w:val="left"/>
+      <w:pPr>
+        <w:ind w:left="6480" w:hanging="360"/>
+      </w:pPr>
+      <w:rPr>
+        <w:rFonts w:ascii="Courier New" w:hAnsi="Courier New" w:cs="Courier New" w:hint="default"/>
+      </w:rPr>
+    </w:lvl>
+    <w:lvl w:ilvl="8" w:tplc="40090005" w:tentative="1">
+      <w:start w:val="1"/>
+      <w:numFmt w:val="bullet"/>
+      <w:lvlText w:val=""/>
+      <w:lvlJc w:val="left"/>
+      <w:pPr>
+        <w:ind w:left="7200" w:hanging="360"/>
+      </w:pPr>
+      <w:rPr>
+        <w:rFonts w:ascii="Wingdings" w:hAnsi="Wingdings" w:hint="default"/>
+      </w:rPr>
+    </w:lvl>
+  </w:abstractNum>
+  <w:abstractNum w:abstractNumId="8" w15:restartNumberingAfterBreak="0">
     <w:nsid w:val="26EB4625"/>
     <w:multiLevelType w:val="hybridMultilevel"/>
     <w:tmpl w:val="9E743A5A"/>
@@ -2430,7 +3832,7 @@
       </w:rPr>
     </w:lvl>
   </w:abstractNum>
-  <w:abstractNum w:abstractNumId="4" w15:restartNumberingAfterBreak="0">
+  <w:abstractNum w:abstractNumId="9" w15:restartNumberingAfterBreak="0">
     <w:nsid w:val="29AF4B4B"/>
     <w:multiLevelType w:val="multilevel"/>
     <w:tmpl w:val="815E853A"/>
@@ -2579,10 +3981,10 @@
       </w:rPr>
     </w:lvl>
   </w:abstractNum>
-  <w:abstractNum w:abstractNumId="5" w15:restartNumberingAfterBreak="0">
+  <w:abstractNum w:abstractNumId="10" w15:restartNumberingAfterBreak="0">
     <w:nsid w:val="2EB87630"/>
     <w:multiLevelType w:val="hybridMultilevel"/>
-    <w:tmpl w:val="38E62284"/>
+    <w:tmpl w:val="6194DC0E"/>
     <w:lvl w:ilvl="0" w:tplc="4A284EE8">
       <w:start w:val="1"/>
       <w:numFmt w:val="bullet"/>
@@ -2692,7 +4094,7 @@
       </w:rPr>
     </w:lvl>
   </w:abstractNum>
-  <w:abstractNum w:abstractNumId="6" w15:restartNumberingAfterBreak="0">
+  <w:abstractNum w:abstractNumId="11" w15:restartNumberingAfterBreak="0">
     <w:nsid w:val="4A962B7F"/>
     <w:multiLevelType w:val="hybridMultilevel"/>
     <w:tmpl w:val="AD82E65E"/>
@@ -2805,7 +4207,7 @@
       </w:rPr>
     </w:lvl>
   </w:abstractNum>
-  <w:abstractNum w:abstractNumId="7" w15:restartNumberingAfterBreak="0">
+  <w:abstractNum w:abstractNumId="12" w15:restartNumberingAfterBreak="0">
     <w:nsid w:val="55626147"/>
     <w:multiLevelType w:val="hybridMultilevel"/>
     <w:tmpl w:val="60C85490"/>
@@ -2918,7 +4320,346 @@
       </w:rPr>
     </w:lvl>
   </w:abstractNum>
-  <w:abstractNum w:abstractNumId="8" w15:restartNumberingAfterBreak="0">
+  <w:abstractNum w:abstractNumId="13" w15:restartNumberingAfterBreak="0">
+    <w:nsid w:val="68FB2897"/>
+    <w:multiLevelType w:val="hybridMultilevel"/>
+    <w:tmpl w:val="D6A8A40C"/>
+    <w:lvl w:ilvl="0" w:tplc="4A284EE8">
+      <w:start w:val="1"/>
+      <w:numFmt w:val="bullet"/>
+      <w:lvlText w:val=""/>
+      <w:lvlJc w:val="left"/>
+      <w:pPr>
+        <w:ind w:left="1440" w:hanging="360"/>
+      </w:pPr>
+      <w:rPr>
+        <w:rFonts w:ascii="Symbol" w:hAnsi="Symbol" w:hint="default"/>
+      </w:rPr>
+    </w:lvl>
+    <w:lvl w:ilvl="1" w:tplc="40090003" w:tentative="1">
+      <w:start w:val="1"/>
+      <w:numFmt w:val="bullet"/>
+      <w:lvlText w:val="o"/>
+      <w:lvlJc w:val="left"/>
+      <w:pPr>
+        <w:ind w:left="2160" w:hanging="360"/>
+      </w:pPr>
+      <w:rPr>
+        <w:rFonts w:ascii="Courier New" w:hAnsi="Courier New" w:cs="Courier New" w:hint="default"/>
+      </w:rPr>
+    </w:lvl>
+    <w:lvl w:ilvl="2" w:tplc="40090005" w:tentative="1">
+      <w:start w:val="1"/>
+      <w:numFmt w:val="bullet"/>
+      <w:lvlText w:val=""/>
+      <w:lvlJc w:val="left"/>
+      <w:pPr>
+        <w:ind w:left="2880" w:hanging="360"/>
+      </w:pPr>
+      <w:rPr>
+        <w:rFonts w:ascii="Wingdings" w:hAnsi="Wingdings" w:hint="default"/>
+      </w:rPr>
+    </w:lvl>
+    <w:lvl w:ilvl="3" w:tplc="40090001" w:tentative="1">
+      <w:start w:val="1"/>
+      <w:numFmt w:val="bullet"/>
+      <w:lvlText w:val=""/>
+      <w:lvlJc w:val="left"/>
+      <w:pPr>
+        <w:ind w:left="3600" w:hanging="360"/>
+      </w:pPr>
+      <w:rPr>
+        <w:rFonts w:ascii="Symbol" w:hAnsi="Symbol" w:hint="default"/>
+      </w:rPr>
+    </w:lvl>
+    <w:lvl w:ilvl="4" w:tplc="40090003" w:tentative="1">
+      <w:start w:val="1"/>
+      <w:numFmt w:val="bullet"/>
+      <w:lvlText w:val="o"/>
+      <w:lvlJc w:val="left"/>
+      <w:pPr>
+        <w:ind w:left="4320" w:hanging="360"/>
+      </w:pPr>
+      <w:rPr>
+        <w:rFonts w:ascii="Courier New" w:hAnsi="Courier New" w:cs="Courier New" w:hint="default"/>
+      </w:rPr>
+    </w:lvl>
+    <w:lvl w:ilvl="5" w:tplc="40090005" w:tentative="1">
+      <w:start w:val="1"/>
+      <w:numFmt w:val="bullet"/>
+      <w:lvlText w:val=""/>
+      <w:lvlJc w:val="left"/>
+      <w:pPr>
+        <w:ind w:left="5040" w:hanging="360"/>
+      </w:pPr>
+      <w:rPr>
+        <w:rFonts w:ascii="Wingdings" w:hAnsi="Wingdings" w:hint="default"/>
+      </w:rPr>
+    </w:lvl>
+    <w:lvl w:ilvl="6" w:tplc="40090001" w:tentative="1">
+      <w:start w:val="1"/>
+      <w:numFmt w:val="bullet"/>
+      <w:lvlText w:val=""/>
+      <w:lvlJc w:val="left"/>
+      <w:pPr>
+        <w:ind w:left="5760" w:hanging="360"/>
+      </w:pPr>
+      <w:rPr>
+        <w:rFonts w:ascii="Symbol" w:hAnsi="Symbol" w:hint="default"/>
+      </w:rPr>
+    </w:lvl>
+    <w:lvl w:ilvl="7" w:tplc="40090003" w:tentative="1">
+      <w:start w:val="1"/>
+      <w:numFmt w:val="bullet"/>
+      <w:lvlText w:val="o"/>
+      <w:lvlJc w:val="left"/>
+      <w:pPr>
+        <w:ind w:left="6480" w:hanging="360"/>
+      </w:pPr>
+      <w:rPr>
+        <w:rFonts w:ascii="Courier New" w:hAnsi="Courier New" w:cs="Courier New" w:hint="default"/>
+      </w:rPr>
+    </w:lvl>
+    <w:lvl w:ilvl="8" w:tplc="40090005" w:tentative="1">
+      <w:start w:val="1"/>
+      <w:numFmt w:val="bullet"/>
+      <w:lvlText w:val=""/>
+      <w:lvlJc w:val="left"/>
+      <w:pPr>
+        <w:ind w:left="7200" w:hanging="360"/>
+      </w:pPr>
+      <w:rPr>
+        <w:rFonts w:ascii="Wingdings" w:hAnsi="Wingdings" w:hint="default"/>
+      </w:rPr>
+    </w:lvl>
+  </w:abstractNum>
+  <w:abstractNum w:abstractNumId="14" w15:restartNumberingAfterBreak="0">
+    <w:nsid w:val="6937246C"/>
+    <w:multiLevelType w:val="hybridMultilevel"/>
+    <w:tmpl w:val="DE5E5D4E"/>
+    <w:lvl w:ilvl="0" w:tplc="40090001">
+      <w:start w:val="1"/>
+      <w:numFmt w:val="bullet"/>
+      <w:lvlText w:val=""/>
+      <w:lvlJc w:val="left"/>
+      <w:pPr>
+        <w:ind w:left="1440" w:hanging="360"/>
+      </w:pPr>
+      <w:rPr>
+        <w:rFonts w:ascii="Symbol" w:hAnsi="Symbol" w:hint="default"/>
+      </w:rPr>
+    </w:lvl>
+    <w:lvl w:ilvl="1" w:tplc="40090003" w:tentative="1">
+      <w:start w:val="1"/>
+      <w:numFmt w:val="bullet"/>
+      <w:lvlText w:val="o"/>
+      <w:lvlJc w:val="left"/>
+      <w:pPr>
+        <w:ind w:left="2160" w:hanging="360"/>
+      </w:pPr>
+      <w:rPr>
+        <w:rFonts w:ascii="Courier New" w:hAnsi="Courier New" w:cs="Courier New" w:hint="default"/>
+      </w:rPr>
+    </w:lvl>
+    <w:lvl w:ilvl="2" w:tplc="40090005" w:tentative="1">
+      <w:start w:val="1"/>
+      <w:numFmt w:val="bullet"/>
+      <w:lvlText w:val=""/>
+      <w:lvlJc w:val="left"/>
+      <w:pPr>
+        <w:ind w:left="2880" w:hanging="360"/>
+      </w:pPr>
+      <w:rPr>
+        <w:rFonts w:ascii="Wingdings" w:hAnsi="Wingdings" w:hint="default"/>
+      </w:rPr>
+    </w:lvl>
+    <w:lvl w:ilvl="3" w:tplc="40090001" w:tentative="1">
+      <w:start w:val="1"/>
+      <w:numFmt w:val="bullet"/>
+      <w:lvlText w:val=""/>
+      <w:lvlJc w:val="left"/>
+      <w:pPr>
+        <w:ind w:left="3600" w:hanging="360"/>
+      </w:pPr>
+      <w:rPr>
+        <w:rFonts w:ascii="Symbol" w:hAnsi="Symbol" w:hint="default"/>
+      </w:rPr>
+    </w:lvl>
+    <w:lvl w:ilvl="4" w:tplc="40090003" w:tentative="1">
+      <w:start w:val="1"/>
+      <w:numFmt w:val="bullet"/>
+      <w:lvlText w:val="o"/>
+      <w:lvlJc w:val="left"/>
+      <w:pPr>
+        <w:ind w:left="4320" w:hanging="360"/>
+      </w:pPr>
+      <w:rPr>
+        <w:rFonts w:ascii="Courier New" w:hAnsi="Courier New" w:cs="Courier New" w:hint="default"/>
+      </w:rPr>
+    </w:lvl>
+    <w:lvl w:ilvl="5" w:tplc="40090005" w:tentative="1">
+      <w:start w:val="1"/>
+      <w:numFmt w:val="bullet"/>
+      <w:lvlText w:val=""/>
+      <w:lvlJc w:val="left"/>
+      <w:pPr>
+        <w:ind w:left="5040" w:hanging="360"/>
+      </w:pPr>
+      <w:rPr>
+        <w:rFonts w:ascii="Wingdings" w:hAnsi="Wingdings" w:hint="default"/>
+      </w:rPr>
+    </w:lvl>
+    <w:lvl w:ilvl="6" w:tplc="40090001" w:tentative="1">
+      <w:start w:val="1"/>
+      <w:numFmt w:val="bullet"/>
+      <w:lvlText w:val=""/>
+      <w:lvlJc w:val="left"/>
+      <w:pPr>
+        <w:ind w:left="5760" w:hanging="360"/>
+      </w:pPr>
+      <w:rPr>
+        <w:rFonts w:ascii="Symbol" w:hAnsi="Symbol" w:hint="default"/>
+      </w:rPr>
+    </w:lvl>
+    <w:lvl w:ilvl="7" w:tplc="40090003" w:tentative="1">
+      <w:start w:val="1"/>
+      <w:numFmt w:val="bullet"/>
+      <w:lvlText w:val="o"/>
+      <w:lvlJc w:val="left"/>
+      <w:pPr>
+        <w:ind w:left="6480" w:hanging="360"/>
+      </w:pPr>
+      <w:rPr>
+        <w:rFonts w:ascii="Courier New" w:hAnsi="Courier New" w:cs="Courier New" w:hint="default"/>
+      </w:rPr>
+    </w:lvl>
+    <w:lvl w:ilvl="8" w:tplc="40090005" w:tentative="1">
+      <w:start w:val="1"/>
+      <w:numFmt w:val="bullet"/>
+      <w:lvlText w:val=""/>
+      <w:lvlJc w:val="left"/>
+      <w:pPr>
+        <w:ind w:left="7200" w:hanging="360"/>
+      </w:pPr>
+      <w:rPr>
+        <w:rFonts w:ascii="Wingdings" w:hAnsi="Wingdings" w:hint="default"/>
+      </w:rPr>
+    </w:lvl>
+  </w:abstractNum>
+  <w:abstractNum w:abstractNumId="15" w15:restartNumberingAfterBreak="0">
+    <w:nsid w:val="6D8433DA"/>
+    <w:multiLevelType w:val="hybridMultilevel"/>
+    <w:tmpl w:val="E10E6044"/>
+    <w:lvl w:ilvl="0" w:tplc="4A284EE8">
+      <w:start w:val="1"/>
+      <w:numFmt w:val="bullet"/>
+      <w:lvlText w:val=""/>
+      <w:lvlJc w:val="left"/>
+      <w:pPr>
+        <w:ind w:left="1440" w:hanging="360"/>
+      </w:pPr>
+      <w:rPr>
+        <w:rFonts w:ascii="Symbol" w:hAnsi="Symbol" w:hint="default"/>
+      </w:rPr>
+    </w:lvl>
+    <w:lvl w:ilvl="1" w:tplc="40090003" w:tentative="1">
+      <w:start w:val="1"/>
+      <w:numFmt w:val="bullet"/>
+      <w:lvlText w:val="o"/>
+      <w:lvlJc w:val="left"/>
+      <w:pPr>
+        <w:ind w:left="2160" w:hanging="360"/>
+      </w:pPr>
+      <w:rPr>
+        <w:rFonts w:ascii="Courier New" w:hAnsi="Courier New" w:cs="Courier New" w:hint="default"/>
+      </w:rPr>
+    </w:lvl>
+    <w:lvl w:ilvl="2" w:tplc="40090005" w:tentative="1">
+      <w:start w:val="1"/>
+      <w:numFmt w:val="bullet"/>
+      <w:lvlText w:val=""/>
+      <w:lvlJc w:val="left"/>
+      <w:pPr>
+        <w:ind w:left="2880" w:hanging="360"/>
+      </w:pPr>
+      <w:rPr>
+        <w:rFonts w:ascii="Wingdings" w:hAnsi="Wingdings" w:hint="default"/>
+      </w:rPr>
+    </w:lvl>
+    <w:lvl w:ilvl="3" w:tplc="40090001" w:tentative="1">
+      <w:start w:val="1"/>
+      <w:numFmt w:val="bullet"/>
+      <w:lvlText w:val=""/>
+      <w:lvlJc w:val="left"/>
+      <w:pPr>
+        <w:ind w:left="3600" w:hanging="360"/>
+      </w:pPr>
+      <w:rPr>
+        <w:rFonts w:ascii="Symbol" w:hAnsi="Symbol" w:hint="default"/>
+      </w:rPr>
+    </w:lvl>
+    <w:lvl w:ilvl="4" w:tplc="40090003" w:tentative="1">
+      <w:start w:val="1"/>
+      <w:numFmt w:val="bullet"/>
+      <w:lvlText w:val="o"/>
+      <w:lvlJc w:val="left"/>
+      <w:pPr>
+        <w:ind w:left="4320" w:hanging="360"/>
+      </w:pPr>
+      <w:rPr>
+        <w:rFonts w:ascii="Courier New" w:hAnsi="Courier New" w:cs="Courier New" w:hint="default"/>
+      </w:rPr>
+    </w:lvl>
+    <w:lvl w:ilvl="5" w:tplc="40090005" w:tentative="1">
+      <w:start w:val="1"/>
+      <w:numFmt w:val="bullet"/>
+      <w:lvlText w:val=""/>
+      <w:lvlJc w:val="left"/>
+      <w:pPr>
+        <w:ind w:left="5040" w:hanging="360"/>
+      </w:pPr>
+      <w:rPr>
+        <w:rFonts w:ascii="Wingdings" w:hAnsi="Wingdings" w:hint="default"/>
+      </w:rPr>
+    </w:lvl>
+    <w:lvl w:ilvl="6" w:tplc="40090001" w:tentative="1">
+      <w:start w:val="1"/>
+      <w:numFmt w:val="bullet"/>
+      <w:lvlText w:val=""/>
+      <w:lvlJc w:val="left"/>
+      <w:pPr>
+        <w:ind w:left="5760" w:hanging="360"/>
+      </w:pPr>
+      <w:rPr>
+        <w:rFonts w:ascii="Symbol" w:hAnsi="Symbol" w:hint="default"/>
+      </w:rPr>
+    </w:lvl>
+    <w:lvl w:ilvl="7" w:tplc="40090003" w:tentative="1">
+      <w:start w:val="1"/>
+      <w:numFmt w:val="bullet"/>
+      <w:lvlText w:val="o"/>
+      <w:lvlJc w:val="left"/>
+      <w:pPr>
+        <w:ind w:left="6480" w:hanging="360"/>
+      </w:pPr>
+      <w:rPr>
+        <w:rFonts w:ascii="Courier New" w:hAnsi="Courier New" w:cs="Courier New" w:hint="default"/>
+      </w:rPr>
+    </w:lvl>
+    <w:lvl w:ilvl="8" w:tplc="40090005" w:tentative="1">
+      <w:start w:val="1"/>
+      <w:numFmt w:val="bullet"/>
+      <w:lvlText w:val=""/>
+      <w:lvlJc w:val="left"/>
+      <w:pPr>
+        <w:ind w:left="7200" w:hanging="360"/>
+      </w:pPr>
+      <w:rPr>
+        <w:rFonts w:ascii="Wingdings" w:hAnsi="Wingdings" w:hint="default"/>
+      </w:rPr>
+    </w:lvl>
+  </w:abstractNum>
+  <w:abstractNum w:abstractNumId="16" w15:restartNumberingAfterBreak="0">
     <w:nsid w:val="6D965B3D"/>
     <w:multiLevelType w:val="hybridMultilevel"/>
     <w:tmpl w:val="DC788DA2"/>
@@ -3031,7 +4772,120 @@
       </w:rPr>
     </w:lvl>
   </w:abstractNum>
-  <w:abstractNum w:abstractNumId="9" w15:restartNumberingAfterBreak="0">
+  <w:abstractNum w:abstractNumId="17" w15:restartNumberingAfterBreak="0">
+    <w:nsid w:val="72B85D00"/>
+    <w:multiLevelType w:val="hybridMultilevel"/>
+    <w:tmpl w:val="427C00C0"/>
+    <w:lvl w:ilvl="0" w:tplc="40090001">
+      <w:start w:val="1"/>
+      <w:numFmt w:val="bullet"/>
+      <w:lvlText w:val=""/>
+      <w:lvlJc w:val="left"/>
+      <w:pPr>
+        <w:ind w:left="2520" w:hanging="360"/>
+      </w:pPr>
+      <w:rPr>
+        <w:rFonts w:ascii="Symbol" w:hAnsi="Symbol" w:hint="default"/>
+      </w:rPr>
+    </w:lvl>
+    <w:lvl w:ilvl="1" w:tplc="40090003" w:tentative="1">
+      <w:start w:val="1"/>
+      <w:numFmt w:val="bullet"/>
+      <w:lvlText w:val="o"/>
+      <w:lvlJc w:val="left"/>
+      <w:pPr>
+        <w:ind w:left="3240" w:hanging="360"/>
+      </w:pPr>
+      <w:rPr>
+        <w:rFonts w:ascii="Courier New" w:hAnsi="Courier New" w:cs="Courier New" w:hint="default"/>
+      </w:rPr>
+    </w:lvl>
+    <w:lvl w:ilvl="2" w:tplc="40090005" w:tentative="1">
+      <w:start w:val="1"/>
+      <w:numFmt w:val="bullet"/>
+      <w:lvlText w:val=""/>
+      <w:lvlJc w:val="left"/>
+      <w:pPr>
+        <w:ind w:left="3960" w:hanging="360"/>
+      </w:pPr>
+      <w:rPr>
+        <w:rFonts w:ascii="Wingdings" w:hAnsi="Wingdings" w:hint="default"/>
+      </w:rPr>
+    </w:lvl>
+    <w:lvl w:ilvl="3" w:tplc="40090001" w:tentative="1">
+      <w:start w:val="1"/>
+      <w:numFmt w:val="bullet"/>
+      <w:lvlText w:val=""/>
+      <w:lvlJc w:val="left"/>
+      <w:pPr>
+        <w:ind w:left="4680" w:hanging="360"/>
+      </w:pPr>
+      <w:rPr>
+        <w:rFonts w:ascii="Symbol" w:hAnsi="Symbol" w:hint="default"/>
+      </w:rPr>
+    </w:lvl>
+    <w:lvl w:ilvl="4" w:tplc="40090003" w:tentative="1">
+      <w:start w:val="1"/>
+      <w:numFmt w:val="bullet"/>
+      <w:lvlText w:val="o"/>
+      <w:lvlJc w:val="left"/>
+      <w:pPr>
+        <w:ind w:left="5400" w:hanging="360"/>
+      </w:pPr>
+      <w:rPr>
+        <w:rFonts w:ascii="Courier New" w:hAnsi="Courier New" w:cs="Courier New" w:hint="default"/>
+      </w:rPr>
+    </w:lvl>
+    <w:lvl w:ilvl="5" w:tplc="40090005" w:tentative="1">
+      <w:start w:val="1"/>
+      <w:numFmt w:val="bullet"/>
+      <w:lvlText w:val=""/>
+      <w:lvlJc w:val="left"/>
+      <w:pPr>
+        <w:ind w:left="6120" w:hanging="360"/>
+      </w:pPr>
+      <w:rPr>
+        <w:rFonts w:ascii="Wingdings" w:hAnsi="Wingdings" w:hint="default"/>
+      </w:rPr>
+    </w:lvl>
+    <w:lvl w:ilvl="6" w:tplc="40090001" w:tentative="1">
+      <w:start w:val="1"/>
+      <w:numFmt w:val="bullet"/>
+      <w:lvlText w:val=""/>
+      <w:lvlJc w:val="left"/>
+      <w:pPr>
+        <w:ind w:left="6840" w:hanging="360"/>
+      </w:pPr>
+      <w:rPr>
+        <w:rFonts w:ascii="Symbol" w:hAnsi="Symbol" w:hint="default"/>
+      </w:rPr>
+    </w:lvl>
+    <w:lvl w:ilvl="7" w:tplc="40090003" w:tentative="1">
+      <w:start w:val="1"/>
+      <w:numFmt w:val="bullet"/>
+      <w:lvlText w:val="o"/>
+      <w:lvlJc w:val="left"/>
+      <w:pPr>
+        <w:ind w:left="7560" w:hanging="360"/>
+      </w:pPr>
+      <w:rPr>
+        <w:rFonts w:ascii="Courier New" w:hAnsi="Courier New" w:cs="Courier New" w:hint="default"/>
+      </w:rPr>
+    </w:lvl>
+    <w:lvl w:ilvl="8" w:tplc="40090005" w:tentative="1">
+      <w:start w:val="1"/>
+      <w:numFmt w:val="bullet"/>
+      <w:lvlText w:val=""/>
+      <w:lvlJc w:val="left"/>
+      <w:pPr>
+        <w:ind w:left="8280" w:hanging="360"/>
+      </w:pPr>
+      <w:rPr>
+        <w:rFonts w:ascii="Wingdings" w:hAnsi="Wingdings" w:hint="default"/>
+      </w:rPr>
+    </w:lvl>
+  </w:abstractNum>
+  <w:abstractNum w:abstractNumId="18" w15:restartNumberingAfterBreak="0">
     <w:nsid w:val="76E3453F"/>
     <w:multiLevelType w:val="hybridMultilevel"/>
     <w:tmpl w:val="84D2D074"/>
@@ -3144,7 +4998,7 @@
       </w:rPr>
     </w:lvl>
   </w:abstractNum>
-  <w:abstractNum w:abstractNumId="10" w15:restartNumberingAfterBreak="0">
+  <w:abstractNum w:abstractNumId="19" w15:restartNumberingAfterBreak="0">
     <w:nsid w:val="79C14306"/>
     <w:multiLevelType w:val="hybridMultilevel"/>
     <w:tmpl w:val="79AE6D9C"/>
@@ -3257,7 +5111,7 @@
       </w:rPr>
     </w:lvl>
   </w:abstractNum>
-  <w:abstractNum w:abstractNumId="11" w15:restartNumberingAfterBreak="0">
+  <w:abstractNum w:abstractNumId="20" w15:restartNumberingAfterBreak="0">
     <w:nsid w:val="7BE95DC6"/>
     <w:multiLevelType w:val="hybridMultilevel"/>
     <w:tmpl w:val="A7C82BD2"/>
@@ -3374,37 +5228,64 @@
     <w:abstractNumId w:val="0"/>
   </w:num>
   <w:num w:numId="2" w16cid:durableId="1291863561">
+    <w:abstractNumId w:val="19"/>
+  </w:num>
+  <w:num w:numId="3" w16cid:durableId="1652826441">
     <w:abstractNumId w:val="10"/>
   </w:num>
-  <w:num w:numId="3" w16cid:durableId="1652826441">
+  <w:num w:numId="4" w16cid:durableId="1611083521">
+    <w:abstractNumId w:val="18"/>
+  </w:num>
+  <w:num w:numId="5" w16cid:durableId="1197810120">
+    <w:abstractNumId w:val="8"/>
+  </w:num>
+  <w:num w:numId="6" w16cid:durableId="221841664">
+    <w:abstractNumId w:val="20"/>
+  </w:num>
+  <w:num w:numId="7" w16cid:durableId="1835099759">
+    <w:abstractNumId w:val="16"/>
+  </w:num>
+  <w:num w:numId="8" w16cid:durableId="1654676924">
+    <w:abstractNumId w:val="11"/>
+  </w:num>
+  <w:num w:numId="9" w16cid:durableId="1333294711">
+    <w:abstractNumId w:val="4"/>
+  </w:num>
+  <w:num w:numId="10" w16cid:durableId="1237670349">
+    <w:abstractNumId w:val="12"/>
+  </w:num>
+  <w:num w:numId="11" w16cid:durableId="2068068992">
     <w:abstractNumId w:val="5"/>
   </w:num>
-  <w:num w:numId="4" w16cid:durableId="1611083521">
+  <w:num w:numId="12" w16cid:durableId="1033264813">
     <w:abstractNumId w:val="9"/>
   </w:num>
-  <w:num w:numId="5" w16cid:durableId="1197810120">
+  <w:num w:numId="13" w16cid:durableId="1406416416">
+    <w:abstractNumId w:val="7"/>
+  </w:num>
+  <w:num w:numId="14" w16cid:durableId="430126712">
+    <w:abstractNumId w:val="14"/>
+  </w:num>
+  <w:num w:numId="15" w16cid:durableId="1466578691">
+    <w:abstractNumId w:val="6"/>
+  </w:num>
+  <w:num w:numId="16" w16cid:durableId="1803645128">
     <w:abstractNumId w:val="3"/>
   </w:num>
-  <w:num w:numId="6" w16cid:durableId="221841664">
-    <w:abstractNumId w:val="11"/>
+  <w:num w:numId="17" w16cid:durableId="1268806626">
+    <w:abstractNumId w:val="2"/>
   </w:num>
-  <w:num w:numId="7" w16cid:durableId="1835099759">
-    <w:abstractNumId w:val="8"/>
+  <w:num w:numId="18" w16cid:durableId="1785466936">
+    <w:abstractNumId w:val="13"/>
   </w:num>
-  <w:num w:numId="8" w16cid:durableId="1654676924">
-    <w:abstractNumId w:val="6"/>
+  <w:num w:numId="19" w16cid:durableId="1863661180">
+    <w:abstractNumId w:val="15"/>
   </w:num>
-  <w:num w:numId="9" w16cid:durableId="1333294711">
+  <w:num w:numId="20" w16cid:durableId="1803617952">
     <w:abstractNumId w:val="1"/>
   </w:num>
-  <w:num w:numId="10" w16cid:durableId="1237670349">
-    <w:abstractNumId w:val="7"/>
-  </w:num>
-  <w:num w:numId="11" w16cid:durableId="2068068992">
-    <w:abstractNumId w:val="2"/>
-  </w:num>
-  <w:num w:numId="12" w16cid:durableId="1033264813">
-    <w:abstractNumId w:val="4"/>
+  <w:num w:numId="21" w16cid:durableId="71515029">
+    <w:abstractNumId w:val="17"/>
   </w:num>
 </w:numbering>
 </file>

</xml_diff>